<commit_message>
Updated the year to 2023.
</commit_message>
<xml_diff>
--- a/_ getting started.docx
+++ b/_ getting started.docx
@@ -57,7 +57,51 @@
           <w:szCs w:val="28"/>
           <w:lang w:val="en-US"/>
         </w:rPr>
-        <w:t>2</w:t>
+        <w:t>3</w:t>
+      </w:r>
+      <w:r>
+        <w:rPr>
+          <w:rFonts w:ascii="Consolas" w:hAnsi="Consolas"/>
+          <w:b/>
+          <w:bCs/>
+          <w:sz w:val="28"/>
+          <w:szCs w:val="28"/>
+          <w:lang w:val="en-US"/>
+        </w:rPr>
+        <w:softHyphen/>
+      </w:r>
+      <w:r>
+        <w:rPr>
+          <w:rFonts w:ascii="Consolas" w:hAnsi="Consolas"/>
+          <w:b/>
+          <w:bCs/>
+          <w:sz w:val="28"/>
+          <w:szCs w:val="28"/>
+          <w:lang w:val="en-US"/>
+        </w:rPr>
+        <w:softHyphen/>
+      </w:r>
+      <w:r>
+        <w:rPr>
+          <w:rFonts w:ascii="Consolas" w:hAnsi="Consolas"/>
+          <w:b/>
+          <w:bCs/>
+          <w:sz w:val="28"/>
+          <w:szCs w:val="28"/>
+          <w:lang w:val="en-US"/>
+        </w:rPr>
+        <w:softHyphen/>
+      </w:r>
+      <w:r>
+        <w:rPr>
+          <w:rFonts w:ascii="Consolas" w:hAnsi="Consolas"/>
+          <w:b/>
+          <w:bCs/>
+          <w:sz w:val="28"/>
+          <w:szCs w:val="28"/>
+          <w:lang w:val="en-US"/>
+        </w:rPr>
+        <w:softHyphen/>
       </w:r>
       <w:r>
         <w:rPr>
@@ -423,27 +467,7 @@
           <w:sz w:val="19"/>
           <w:szCs w:val="19"/>
         </w:rPr>
-        <w:t>"</w:t>
-      </w:r>
-      <w:proofErr w:type="spellStart"/>
-      <w:r>
-        <w:rPr>
-          <w:rFonts w:ascii="Consolas" w:hAnsi="Consolas" w:cs="Consolas"/>
-          <w:color w:val="A31515"/>
-          <w:sz w:val="19"/>
-          <w:szCs w:val="19"/>
-        </w:rPr>
-        <w:t>precomp.h</w:t>
-      </w:r>
-      <w:proofErr w:type="spellEnd"/>
-      <w:r>
-        <w:rPr>
-          <w:rFonts w:ascii="Consolas" w:hAnsi="Consolas" w:cs="Consolas"/>
-          <w:color w:val="A31515"/>
-          <w:sz w:val="19"/>
-          <w:szCs w:val="19"/>
-        </w:rPr>
-        <w:t>"</w:t>
+        <w:t>"precomp.h"</w:t>
       </w:r>
     </w:p>
     <w:p>
@@ -533,7 +557,6 @@
           <w:szCs w:val="19"/>
         </w:rPr>
       </w:pPr>
-      <w:proofErr w:type="spellStart"/>
       <w:r>
         <w:rPr>
           <w:rFonts w:ascii="Consolas" w:hAnsi="Consolas" w:cs="Consolas"/>
@@ -543,46 +566,14 @@
         </w:rPr>
         <w:t>TheApp</w:t>
       </w:r>
-      <w:proofErr w:type="spellEnd"/>
-      <w:r>
-        <w:rPr>
-          <w:rFonts w:ascii="Consolas" w:hAnsi="Consolas" w:cs="Consolas"/>
-          <w:color w:val="000000"/>
-          <w:sz w:val="19"/>
-          <w:szCs w:val="19"/>
-        </w:rPr>
-        <w:t xml:space="preserve">* </w:t>
-      </w:r>
-      <w:proofErr w:type="spellStart"/>
-      <w:proofErr w:type="gramStart"/>
-      <w:r>
-        <w:rPr>
-          <w:rFonts w:ascii="Consolas" w:hAnsi="Consolas" w:cs="Consolas"/>
-          <w:color w:val="000000"/>
-          <w:sz w:val="19"/>
-          <w:szCs w:val="19"/>
-        </w:rPr>
-        <w:t>CreateApp</w:t>
-      </w:r>
-      <w:proofErr w:type="spellEnd"/>
-      <w:r>
-        <w:rPr>
-          <w:rFonts w:ascii="Consolas" w:hAnsi="Consolas" w:cs="Consolas"/>
-          <w:color w:val="000000"/>
-          <w:sz w:val="19"/>
-          <w:szCs w:val="19"/>
-        </w:rPr>
-        <w:t>(</w:t>
-      </w:r>
-      <w:proofErr w:type="gramEnd"/>
-      <w:r>
-        <w:rPr>
-          <w:rFonts w:ascii="Consolas" w:hAnsi="Consolas" w:cs="Consolas"/>
-          <w:color w:val="000000"/>
-          <w:sz w:val="19"/>
-          <w:szCs w:val="19"/>
-        </w:rPr>
-        <w:t xml:space="preserve">) { </w:t>
+      <w:r>
+        <w:rPr>
+          <w:rFonts w:ascii="Consolas" w:hAnsi="Consolas" w:cs="Consolas"/>
+          <w:color w:val="000000"/>
+          <w:sz w:val="19"/>
+          <w:szCs w:val="19"/>
+        </w:rPr>
+        <w:t xml:space="preserve">* CreateApp() { </w:t>
       </w:r>
       <w:r>
         <w:rPr>
@@ -754,7 +745,6 @@
         </w:rPr>
         <w:t xml:space="preserve"> </w:t>
       </w:r>
-      <w:proofErr w:type="gramStart"/>
       <w:r>
         <w:rPr>
           <w:rFonts w:ascii="Consolas" w:hAnsi="Consolas" w:cs="Consolas"/>
@@ -772,17 +762,7 @@
           <w:sz w:val="19"/>
           <w:szCs w:val="19"/>
         </w:rPr>
-        <w:t>::</w:t>
-      </w:r>
-      <w:proofErr w:type="gramEnd"/>
-      <w:r>
-        <w:rPr>
-          <w:rFonts w:ascii="Consolas" w:hAnsi="Consolas" w:cs="Consolas"/>
-          <w:color w:val="000000"/>
-          <w:sz w:val="19"/>
-          <w:szCs w:val="19"/>
-        </w:rPr>
-        <w:t>Init()</w:t>
+        <w:t>::Init()</w:t>
       </w:r>
     </w:p>
     <w:p>
@@ -978,7 +958,6 @@
         </w:rPr>
         <w:t xml:space="preserve"> </w:t>
       </w:r>
-      <w:proofErr w:type="gramStart"/>
       <w:r>
         <w:rPr>
           <w:rFonts w:ascii="Consolas" w:hAnsi="Consolas" w:cs="Consolas"/>
@@ -996,17 +975,7 @@
           <w:sz w:val="19"/>
           <w:szCs w:val="19"/>
         </w:rPr>
-        <w:t>::</w:t>
-      </w:r>
-      <w:proofErr w:type="gramEnd"/>
-      <w:r>
-        <w:rPr>
-          <w:rFonts w:ascii="Consolas" w:hAnsi="Consolas" w:cs="Consolas"/>
-          <w:color w:val="000000"/>
-          <w:sz w:val="19"/>
-          <w:szCs w:val="19"/>
-        </w:rPr>
-        <w:t xml:space="preserve">Tick( </w:t>
+        <w:t xml:space="preserve">::Tick( </w:t>
       </w:r>
       <w:r>
         <w:rPr>
@@ -1026,7 +995,6 @@
         </w:rPr>
         <w:t xml:space="preserve"> </w:t>
       </w:r>
-      <w:proofErr w:type="spellStart"/>
       <w:r>
         <w:rPr>
           <w:rFonts w:ascii="Consolas" w:hAnsi="Consolas" w:cs="Consolas"/>
@@ -1036,7 +1004,6 @@
         </w:rPr>
         <w:t>deltaTime</w:t>
       </w:r>
-      <w:proofErr w:type="spellEnd"/>
       <w:r>
         <w:rPr>
           <w:rFonts w:ascii="Consolas" w:hAnsi="Consolas" w:cs="Consolas"/>
@@ -1133,19 +1100,83 @@
           <w:sz w:val="19"/>
           <w:szCs w:val="19"/>
         </w:rPr>
-        <w:t>screen-&gt;</w:t>
-      </w:r>
-      <w:proofErr w:type="gramStart"/>
-      <w:r>
-        <w:rPr>
-          <w:rFonts w:ascii="Consolas" w:hAnsi="Consolas" w:cs="Consolas"/>
-          <w:color w:val="000000"/>
-          <w:sz w:val="19"/>
-          <w:szCs w:val="19"/>
-        </w:rPr>
-        <w:t>Clear( 0</w:t>
-      </w:r>
-      <w:proofErr w:type="gramEnd"/>
+        <w:t>screen-&gt;Clear( 0 );</w:t>
+      </w:r>
+    </w:p>
+    <w:p>
+      <w:pPr>
+        <w:autoSpaceDE w:val="0"/>
+        <w:autoSpaceDN w:val="0"/>
+        <w:adjustRightInd w:val="0"/>
+        <w:spacing w:after="0" w:line="240" w:lineRule="auto"/>
+        <w:rPr>
+          <w:rFonts w:ascii="Consolas" w:hAnsi="Consolas" w:cs="Consolas"/>
+          <w:color w:val="000000"/>
+          <w:sz w:val="19"/>
+          <w:szCs w:val="19"/>
+        </w:rPr>
+      </w:pPr>
+      <w:r>
+        <w:rPr>
+          <w:rFonts w:ascii="Consolas" w:hAnsi="Consolas" w:cs="Consolas"/>
+          <w:color w:val="008000"/>
+          <w:sz w:val="19"/>
+          <w:szCs w:val="19"/>
+          <w:lang w:val="en-US"/>
+        </w:rPr>
+        <w:t xml:space="preserve">    </w:t>
+      </w:r>
+      <w:r>
+        <w:rPr>
+          <w:rFonts w:ascii="Consolas" w:hAnsi="Consolas" w:cs="Consolas"/>
+          <w:color w:val="008000"/>
+          <w:sz w:val="19"/>
+          <w:szCs w:val="19"/>
+        </w:rPr>
+        <w:t>// print something to the console window</w:t>
+      </w:r>
+    </w:p>
+    <w:p>
+      <w:pPr>
+        <w:autoSpaceDE w:val="0"/>
+        <w:autoSpaceDN w:val="0"/>
+        <w:adjustRightInd w:val="0"/>
+        <w:spacing w:after="0" w:line="240" w:lineRule="auto"/>
+        <w:rPr>
+          <w:rFonts w:ascii="Consolas" w:hAnsi="Consolas" w:cs="Consolas"/>
+          <w:color w:val="000000"/>
+          <w:sz w:val="19"/>
+          <w:szCs w:val="19"/>
+        </w:rPr>
+      </w:pPr>
+      <w:r>
+        <w:rPr>
+          <w:rFonts w:ascii="Consolas" w:hAnsi="Consolas" w:cs="Consolas"/>
+          <w:color w:val="000000"/>
+          <w:sz w:val="19"/>
+          <w:szCs w:val="19"/>
+          <w:lang w:val="en-US"/>
+        </w:rPr>
+        <w:t xml:space="preserve">    </w:t>
+      </w:r>
+      <w:r>
+        <w:rPr>
+          <w:rFonts w:ascii="Consolas" w:hAnsi="Consolas" w:cs="Consolas"/>
+          <w:color w:val="000000"/>
+          <w:sz w:val="19"/>
+          <w:szCs w:val="19"/>
+        </w:rPr>
+        <w:t xml:space="preserve">printf( </w:t>
+      </w:r>
+      <w:r>
+        <w:rPr>
+          <w:rFonts w:ascii="Consolas" w:hAnsi="Consolas" w:cs="Consolas"/>
+          <w:color w:val="A31515"/>
+          <w:sz w:val="19"/>
+          <w:szCs w:val="19"/>
+        </w:rPr>
+        <w:t>"hello world!\n"</w:t>
+      </w:r>
       <w:r>
         <w:rPr>
           <w:rFonts w:ascii="Consolas" w:hAnsi="Consolas" w:cs="Consolas"/>
@@ -1186,44 +1217,41 @@
           <w:sz w:val="19"/>
           <w:szCs w:val="19"/>
         </w:rPr>
-        <w:t>// print something to the console window</w:t>
-      </w:r>
-    </w:p>
-    <w:p>
-      <w:pPr>
-        <w:autoSpaceDE w:val="0"/>
-        <w:autoSpaceDN w:val="0"/>
-        <w:adjustRightInd w:val="0"/>
-        <w:spacing w:after="0" w:line="240" w:lineRule="auto"/>
-        <w:rPr>
-          <w:rFonts w:ascii="Consolas" w:hAnsi="Consolas" w:cs="Consolas"/>
-          <w:color w:val="000000"/>
-          <w:sz w:val="19"/>
-          <w:szCs w:val="19"/>
-        </w:rPr>
-      </w:pPr>
-      <w:r>
-        <w:rPr>
-          <w:rFonts w:ascii="Consolas" w:hAnsi="Consolas" w:cs="Consolas"/>
-          <w:color w:val="000000"/>
+        <w:t>// plot some colors</w:t>
+      </w:r>
+    </w:p>
+    <w:p>
+      <w:pPr>
+        <w:autoSpaceDE w:val="0"/>
+        <w:autoSpaceDN w:val="0"/>
+        <w:adjustRightInd w:val="0"/>
+        <w:spacing w:after="0" w:line="240" w:lineRule="auto"/>
+        <w:rPr>
+          <w:rFonts w:ascii="Consolas" w:hAnsi="Consolas" w:cs="Consolas"/>
+          <w:color w:val="000000"/>
+          <w:sz w:val="19"/>
+          <w:szCs w:val="19"/>
+        </w:rPr>
+      </w:pPr>
+      <w:r>
+        <w:rPr>
+          <w:rFonts w:ascii="Consolas" w:hAnsi="Consolas" w:cs="Consolas"/>
+          <w:color w:val="0000FF"/>
           <w:sz w:val="19"/>
           <w:szCs w:val="19"/>
           <w:lang w:val="en-US"/>
         </w:rPr>
         <w:t xml:space="preserve">    </w:t>
       </w:r>
-      <w:proofErr w:type="spellStart"/>
-      <w:proofErr w:type="gramStart"/>
-      <w:r>
-        <w:rPr>
-          <w:rFonts w:ascii="Consolas" w:hAnsi="Consolas" w:cs="Consolas"/>
-          <w:color w:val="000000"/>
-          <w:sz w:val="19"/>
-          <w:szCs w:val="19"/>
-        </w:rPr>
-        <w:t>printf</w:t>
-      </w:r>
-      <w:proofErr w:type="spellEnd"/>
+      <w:r>
+        <w:rPr>
+          <w:rFonts w:ascii="Consolas" w:hAnsi="Consolas" w:cs="Consolas"/>
+          <w:color w:val="0000FF"/>
+          <w:sz w:val="19"/>
+          <w:szCs w:val="19"/>
+        </w:rPr>
+        <w:t>for</w:t>
+      </w:r>
       <w:r>
         <w:rPr>
           <w:rFonts w:ascii="Consolas" w:hAnsi="Consolas" w:cs="Consolas"/>
@@ -1236,30 +1264,197 @@
       <w:r>
         <w:rPr>
           <w:rFonts w:ascii="Consolas" w:hAnsi="Consolas" w:cs="Consolas"/>
-          <w:color w:val="A31515"/>
-          <w:sz w:val="19"/>
-          <w:szCs w:val="19"/>
-        </w:rPr>
-        <w:t>"</w:t>
-      </w:r>
-      <w:proofErr w:type="gramEnd"/>
-      <w:r>
-        <w:rPr>
-          <w:rFonts w:ascii="Consolas" w:hAnsi="Consolas" w:cs="Consolas"/>
-          <w:color w:val="A31515"/>
-          <w:sz w:val="19"/>
-          <w:szCs w:val="19"/>
-        </w:rPr>
-        <w:t>hello world!\n"</w:t>
-      </w:r>
-      <w:r>
-        <w:rPr>
-          <w:rFonts w:ascii="Consolas" w:hAnsi="Consolas" w:cs="Consolas"/>
-          <w:color w:val="000000"/>
-          <w:sz w:val="19"/>
-          <w:szCs w:val="19"/>
-        </w:rPr>
-        <w:t xml:space="preserve"> );</w:t>
+          <w:color w:val="0000FF"/>
+          <w:sz w:val="19"/>
+          <w:szCs w:val="19"/>
+        </w:rPr>
+        <w:t>int</w:t>
+      </w:r>
+      <w:r>
+        <w:rPr>
+          <w:rFonts w:ascii="Consolas" w:hAnsi="Consolas" w:cs="Consolas"/>
+          <w:color w:val="000000"/>
+          <w:sz w:val="19"/>
+          <w:szCs w:val="19"/>
+        </w:rPr>
+        <w:t xml:space="preserve"> red = 0; red &lt; 256; red++ ) </w:t>
+      </w:r>
+      <w:r>
+        <w:rPr>
+          <w:rFonts w:ascii="Consolas" w:hAnsi="Consolas" w:cs="Consolas"/>
+          <w:color w:val="0000FF"/>
+          <w:sz w:val="19"/>
+          <w:szCs w:val="19"/>
+        </w:rPr>
+        <w:t>for</w:t>
+      </w:r>
+      <w:r>
+        <w:rPr>
+          <w:rFonts w:ascii="Consolas" w:hAnsi="Consolas" w:cs="Consolas"/>
+          <w:color w:val="000000"/>
+          <w:sz w:val="19"/>
+          <w:szCs w:val="19"/>
+        </w:rPr>
+        <w:t xml:space="preserve">( </w:t>
+      </w:r>
+      <w:r>
+        <w:rPr>
+          <w:rFonts w:ascii="Consolas" w:hAnsi="Consolas" w:cs="Consolas"/>
+          <w:color w:val="0000FF"/>
+          <w:sz w:val="19"/>
+          <w:szCs w:val="19"/>
+        </w:rPr>
+        <w:t>int</w:t>
+      </w:r>
+      <w:r>
+        <w:rPr>
+          <w:rFonts w:ascii="Consolas" w:hAnsi="Consolas" w:cs="Consolas"/>
+          <w:color w:val="000000"/>
+          <w:sz w:val="19"/>
+          <w:szCs w:val="19"/>
+        </w:rPr>
+        <w:t xml:space="preserve"> green = 0; green &lt; 256; green++ )</w:t>
+      </w:r>
+    </w:p>
+    <w:p>
+      <w:pPr>
+        <w:autoSpaceDE w:val="0"/>
+        <w:autoSpaceDN w:val="0"/>
+        <w:adjustRightInd w:val="0"/>
+        <w:spacing w:after="0" w:line="240" w:lineRule="auto"/>
+        <w:rPr>
+          <w:rFonts w:ascii="Consolas" w:hAnsi="Consolas" w:cs="Consolas"/>
+          <w:color w:val="000000"/>
+          <w:sz w:val="19"/>
+          <w:szCs w:val="19"/>
+        </w:rPr>
+      </w:pPr>
+      <w:r>
+        <w:rPr>
+          <w:rFonts w:ascii="Consolas" w:hAnsi="Consolas" w:cs="Consolas"/>
+          <w:color w:val="000000"/>
+          <w:sz w:val="19"/>
+          <w:szCs w:val="19"/>
+          <w:lang w:val="en-US"/>
+        </w:rPr>
+        <w:t xml:space="preserve">    </w:t>
+      </w:r>
+      <w:r>
+        <w:rPr>
+          <w:rFonts w:ascii="Consolas" w:hAnsi="Consolas" w:cs="Consolas"/>
+          <w:color w:val="000000"/>
+          <w:sz w:val="19"/>
+          <w:szCs w:val="19"/>
+        </w:rPr>
+        <w:t>{</w:t>
+      </w:r>
+    </w:p>
+    <w:p>
+      <w:pPr>
+        <w:autoSpaceDE w:val="0"/>
+        <w:autoSpaceDN w:val="0"/>
+        <w:adjustRightInd w:val="0"/>
+        <w:spacing w:after="0" w:line="240" w:lineRule="auto"/>
+        <w:rPr>
+          <w:rFonts w:ascii="Consolas" w:hAnsi="Consolas" w:cs="Consolas"/>
+          <w:color w:val="000000"/>
+          <w:sz w:val="19"/>
+          <w:szCs w:val="19"/>
+        </w:rPr>
+      </w:pPr>
+      <w:r>
+        <w:rPr>
+          <w:rFonts w:ascii="Consolas" w:hAnsi="Consolas" w:cs="Consolas"/>
+          <w:color w:val="0000FF"/>
+          <w:sz w:val="19"/>
+          <w:szCs w:val="19"/>
+          <w:lang w:val="en-US"/>
+        </w:rPr>
+        <w:t xml:space="preserve">        </w:t>
+      </w:r>
+      <w:r>
+        <w:rPr>
+          <w:rFonts w:ascii="Consolas" w:hAnsi="Consolas" w:cs="Consolas"/>
+          <w:color w:val="0000FF"/>
+          <w:sz w:val="19"/>
+          <w:szCs w:val="19"/>
+        </w:rPr>
+        <w:t>int</w:t>
+      </w:r>
+      <w:r>
+        <w:rPr>
+          <w:rFonts w:ascii="Consolas" w:hAnsi="Consolas" w:cs="Consolas"/>
+          <w:color w:val="000000"/>
+          <w:sz w:val="19"/>
+          <w:szCs w:val="19"/>
+        </w:rPr>
+        <w:t xml:space="preserve"> x = red, y = green;</w:t>
+      </w:r>
+    </w:p>
+    <w:p>
+      <w:pPr>
+        <w:autoSpaceDE w:val="0"/>
+        <w:autoSpaceDN w:val="0"/>
+        <w:adjustRightInd w:val="0"/>
+        <w:spacing w:after="0" w:line="240" w:lineRule="auto"/>
+        <w:rPr>
+          <w:rFonts w:ascii="Consolas" w:hAnsi="Consolas" w:cs="Consolas"/>
+          <w:color w:val="000000"/>
+          <w:sz w:val="19"/>
+          <w:szCs w:val="19"/>
+        </w:rPr>
+      </w:pPr>
+      <w:r>
+        <w:rPr>
+          <w:rFonts w:ascii="Consolas" w:hAnsi="Consolas" w:cs="Consolas"/>
+          <w:color w:val="000000"/>
+          <w:sz w:val="19"/>
+          <w:szCs w:val="19"/>
+          <w:lang w:val="en-US"/>
+        </w:rPr>
+        <w:t xml:space="preserve">        </w:t>
+      </w:r>
+      <w:r>
+        <w:rPr>
+          <w:rFonts w:ascii="Consolas" w:hAnsi="Consolas" w:cs="Consolas"/>
+          <w:color w:val="000000"/>
+          <w:sz w:val="19"/>
+          <w:szCs w:val="19"/>
+        </w:rPr>
+        <w:t>screen-&gt;Plot( x + 200, y + 100, (red &lt;&lt; 16) + (green &lt;&lt; 8) );</w:t>
+      </w:r>
+    </w:p>
+    <w:p>
+      <w:pPr>
+        <w:autoSpaceDE w:val="0"/>
+        <w:autoSpaceDN w:val="0"/>
+        <w:adjustRightInd w:val="0"/>
+        <w:spacing w:after="0" w:line="240" w:lineRule="auto"/>
+        <w:rPr>
+          <w:rFonts w:ascii="Consolas" w:hAnsi="Consolas" w:cs="Consolas"/>
+          <w:color w:val="000000"/>
+          <w:sz w:val="19"/>
+          <w:szCs w:val="19"/>
+        </w:rPr>
+      </w:pPr>
+      <w:r>
+        <w:rPr>
+          <w:rFonts w:ascii="Consolas" w:hAnsi="Consolas" w:cs="Consolas"/>
+          <w:color w:val="000000"/>
+          <w:sz w:val="19"/>
+          <w:szCs w:val="19"/>
+          <w:lang w:val="en-US"/>
+        </w:rPr>
+        <w:t xml:space="preserve">    </w:t>
+      </w:r>
+      <w:r>
+        <w:rPr>
+          <w:rFonts w:ascii="Consolas" w:hAnsi="Consolas" w:cs="Consolas"/>
+          <w:color w:val="000000"/>
+          <w:sz w:val="19"/>
+          <w:szCs w:val="19"/>
+        </w:rPr>
+        <w:t>}</w:t>
       </w:r>
     </w:p>
     <w:p>
@@ -1292,364 +1487,40 @@
           <w:sz w:val="19"/>
           <w:szCs w:val="19"/>
         </w:rPr>
-        <w:t xml:space="preserve">// plot some </w:t>
-      </w:r>
-      <w:proofErr w:type="spellStart"/>
-      <w:r>
-        <w:rPr>
-          <w:rFonts w:ascii="Consolas" w:hAnsi="Consolas" w:cs="Consolas"/>
-          <w:color w:val="008000"/>
-          <w:sz w:val="19"/>
-          <w:szCs w:val="19"/>
-        </w:rPr>
-        <w:t>colors</w:t>
-      </w:r>
-      <w:proofErr w:type="spellEnd"/>
-    </w:p>
-    <w:p>
-      <w:pPr>
-        <w:autoSpaceDE w:val="0"/>
-        <w:autoSpaceDN w:val="0"/>
-        <w:adjustRightInd w:val="0"/>
-        <w:spacing w:after="0" w:line="240" w:lineRule="auto"/>
-        <w:rPr>
-          <w:rFonts w:ascii="Consolas" w:hAnsi="Consolas" w:cs="Consolas"/>
-          <w:color w:val="000000"/>
-          <w:sz w:val="19"/>
-          <w:szCs w:val="19"/>
-        </w:rPr>
-      </w:pPr>
-      <w:r>
-        <w:rPr>
-          <w:rFonts w:ascii="Consolas" w:hAnsi="Consolas" w:cs="Consolas"/>
-          <w:color w:val="0000FF"/>
+        <w:t>// plot a white pixel in the bottom right corner</w:t>
+      </w:r>
+    </w:p>
+    <w:p>
+      <w:pPr>
+        <w:autoSpaceDE w:val="0"/>
+        <w:autoSpaceDN w:val="0"/>
+        <w:adjustRightInd w:val="0"/>
+        <w:spacing w:after="0" w:line="240" w:lineRule="auto"/>
+        <w:rPr>
+          <w:rFonts w:ascii="Consolas" w:hAnsi="Consolas" w:cs="Consolas"/>
+          <w:color w:val="000000"/>
+          <w:sz w:val="19"/>
+          <w:szCs w:val="19"/>
+        </w:rPr>
+      </w:pPr>
+      <w:r>
+        <w:rPr>
+          <w:rFonts w:ascii="Consolas" w:hAnsi="Consolas" w:cs="Consolas"/>
+          <w:color w:val="000000"/>
           <w:sz w:val="19"/>
           <w:szCs w:val="19"/>
           <w:lang w:val="en-US"/>
         </w:rPr>
         <w:t xml:space="preserve">    </w:t>
       </w:r>
-      <w:proofErr w:type="gramStart"/>
-      <w:r>
-        <w:rPr>
-          <w:rFonts w:ascii="Consolas" w:hAnsi="Consolas" w:cs="Consolas"/>
-          <w:color w:val="0000FF"/>
-          <w:sz w:val="19"/>
-          <w:szCs w:val="19"/>
-        </w:rPr>
-        <w:t>for</w:t>
-      </w:r>
-      <w:r>
-        <w:rPr>
-          <w:rFonts w:ascii="Consolas" w:hAnsi="Consolas" w:cs="Consolas"/>
-          <w:color w:val="000000"/>
-          <w:sz w:val="19"/>
-          <w:szCs w:val="19"/>
-        </w:rPr>
-        <w:t xml:space="preserve">( </w:t>
-      </w:r>
-      <w:r>
-        <w:rPr>
-          <w:rFonts w:ascii="Consolas" w:hAnsi="Consolas" w:cs="Consolas"/>
-          <w:color w:val="0000FF"/>
-          <w:sz w:val="19"/>
-          <w:szCs w:val="19"/>
-        </w:rPr>
-        <w:t>int</w:t>
-      </w:r>
-      <w:proofErr w:type="gramEnd"/>
-      <w:r>
-        <w:rPr>
-          <w:rFonts w:ascii="Consolas" w:hAnsi="Consolas" w:cs="Consolas"/>
-          <w:color w:val="000000"/>
-          <w:sz w:val="19"/>
-          <w:szCs w:val="19"/>
-        </w:rPr>
-        <w:t xml:space="preserve"> red = 0; red &lt; 256; red++ ) </w:t>
-      </w:r>
-      <w:r>
-        <w:rPr>
-          <w:rFonts w:ascii="Consolas" w:hAnsi="Consolas" w:cs="Consolas"/>
-          <w:color w:val="0000FF"/>
-          <w:sz w:val="19"/>
-          <w:szCs w:val="19"/>
-        </w:rPr>
-        <w:t>for</w:t>
-      </w:r>
-      <w:r>
-        <w:rPr>
-          <w:rFonts w:ascii="Consolas" w:hAnsi="Consolas" w:cs="Consolas"/>
-          <w:color w:val="000000"/>
-          <w:sz w:val="19"/>
-          <w:szCs w:val="19"/>
-        </w:rPr>
-        <w:t xml:space="preserve">( </w:t>
-      </w:r>
-      <w:r>
-        <w:rPr>
-          <w:rFonts w:ascii="Consolas" w:hAnsi="Consolas" w:cs="Consolas"/>
-          <w:color w:val="0000FF"/>
-          <w:sz w:val="19"/>
-          <w:szCs w:val="19"/>
-        </w:rPr>
-        <w:t>int</w:t>
-      </w:r>
-      <w:r>
-        <w:rPr>
-          <w:rFonts w:ascii="Consolas" w:hAnsi="Consolas" w:cs="Consolas"/>
-          <w:color w:val="000000"/>
-          <w:sz w:val="19"/>
-          <w:szCs w:val="19"/>
-        </w:rPr>
-        <w:t xml:space="preserve"> green = 0; green &lt; 256; green++ )</w:t>
-      </w:r>
-    </w:p>
-    <w:p>
-      <w:pPr>
-        <w:autoSpaceDE w:val="0"/>
-        <w:autoSpaceDN w:val="0"/>
-        <w:adjustRightInd w:val="0"/>
-        <w:spacing w:after="0" w:line="240" w:lineRule="auto"/>
-        <w:rPr>
-          <w:rFonts w:ascii="Consolas" w:hAnsi="Consolas" w:cs="Consolas"/>
-          <w:color w:val="000000"/>
-          <w:sz w:val="19"/>
-          <w:szCs w:val="19"/>
-        </w:rPr>
-      </w:pPr>
-      <w:r>
-        <w:rPr>
-          <w:rFonts w:ascii="Consolas" w:hAnsi="Consolas" w:cs="Consolas"/>
-          <w:color w:val="000000"/>
-          <w:sz w:val="19"/>
-          <w:szCs w:val="19"/>
-          <w:lang w:val="en-US"/>
-        </w:rPr>
-        <w:t xml:space="preserve">    </w:t>
-      </w:r>
-      <w:r>
-        <w:rPr>
-          <w:rFonts w:ascii="Consolas" w:hAnsi="Consolas" w:cs="Consolas"/>
-          <w:color w:val="000000"/>
-          <w:sz w:val="19"/>
-          <w:szCs w:val="19"/>
-        </w:rPr>
-        <w:t>{</w:t>
-      </w:r>
-    </w:p>
-    <w:p>
-      <w:pPr>
-        <w:autoSpaceDE w:val="0"/>
-        <w:autoSpaceDN w:val="0"/>
-        <w:adjustRightInd w:val="0"/>
-        <w:spacing w:after="0" w:line="240" w:lineRule="auto"/>
-        <w:rPr>
-          <w:rFonts w:ascii="Consolas" w:hAnsi="Consolas" w:cs="Consolas"/>
-          <w:color w:val="000000"/>
-          <w:sz w:val="19"/>
-          <w:szCs w:val="19"/>
-        </w:rPr>
-      </w:pPr>
-      <w:r>
-        <w:rPr>
-          <w:rFonts w:ascii="Consolas" w:hAnsi="Consolas" w:cs="Consolas"/>
-          <w:color w:val="0000FF"/>
-          <w:sz w:val="19"/>
-          <w:szCs w:val="19"/>
-          <w:lang w:val="en-US"/>
-        </w:rPr>
-        <w:t xml:space="preserve">        </w:t>
-      </w:r>
-      <w:r>
-        <w:rPr>
-          <w:rFonts w:ascii="Consolas" w:hAnsi="Consolas" w:cs="Consolas"/>
-          <w:color w:val="0000FF"/>
-          <w:sz w:val="19"/>
-          <w:szCs w:val="19"/>
-        </w:rPr>
-        <w:t>int</w:t>
-      </w:r>
-      <w:r>
-        <w:rPr>
-          <w:rFonts w:ascii="Consolas" w:hAnsi="Consolas" w:cs="Consolas"/>
-          <w:color w:val="000000"/>
-          <w:sz w:val="19"/>
-          <w:szCs w:val="19"/>
-        </w:rPr>
-        <w:t xml:space="preserve"> x = red, y = </w:t>
-      </w:r>
-      <w:proofErr w:type="gramStart"/>
-      <w:r>
-        <w:rPr>
-          <w:rFonts w:ascii="Consolas" w:hAnsi="Consolas" w:cs="Consolas"/>
-          <w:color w:val="000000"/>
-          <w:sz w:val="19"/>
-          <w:szCs w:val="19"/>
-        </w:rPr>
-        <w:t>green;</w:t>
-      </w:r>
-      <w:proofErr w:type="gramEnd"/>
-    </w:p>
-    <w:p>
-      <w:pPr>
-        <w:autoSpaceDE w:val="0"/>
-        <w:autoSpaceDN w:val="0"/>
-        <w:adjustRightInd w:val="0"/>
-        <w:spacing w:after="0" w:line="240" w:lineRule="auto"/>
-        <w:rPr>
-          <w:rFonts w:ascii="Consolas" w:hAnsi="Consolas" w:cs="Consolas"/>
-          <w:color w:val="000000"/>
-          <w:sz w:val="19"/>
-          <w:szCs w:val="19"/>
-        </w:rPr>
-      </w:pPr>
-      <w:r>
-        <w:rPr>
-          <w:rFonts w:ascii="Consolas" w:hAnsi="Consolas" w:cs="Consolas"/>
-          <w:color w:val="000000"/>
-          <w:sz w:val="19"/>
-          <w:szCs w:val="19"/>
-          <w:lang w:val="en-US"/>
-        </w:rPr>
-        <w:t xml:space="preserve">        </w:t>
-      </w:r>
-      <w:r>
-        <w:rPr>
-          <w:rFonts w:ascii="Consolas" w:hAnsi="Consolas" w:cs="Consolas"/>
-          <w:color w:val="000000"/>
-          <w:sz w:val="19"/>
-          <w:szCs w:val="19"/>
-        </w:rPr>
-        <w:t>screen-&gt;</w:t>
-      </w:r>
-      <w:proofErr w:type="gramStart"/>
-      <w:r>
-        <w:rPr>
-          <w:rFonts w:ascii="Consolas" w:hAnsi="Consolas" w:cs="Consolas"/>
-          <w:color w:val="000000"/>
-          <w:sz w:val="19"/>
-          <w:szCs w:val="19"/>
-        </w:rPr>
-        <w:t>Plot( x</w:t>
-      </w:r>
-      <w:proofErr w:type="gramEnd"/>
-      <w:r>
-        <w:rPr>
-          <w:rFonts w:ascii="Consolas" w:hAnsi="Consolas" w:cs="Consolas"/>
-          <w:color w:val="000000"/>
-          <w:sz w:val="19"/>
-          <w:szCs w:val="19"/>
-        </w:rPr>
-        <w:t xml:space="preserve"> + 200, y + 100, (red &lt;&lt; 16) + (green &lt;&lt; 8) );</w:t>
-      </w:r>
-    </w:p>
-    <w:p>
-      <w:pPr>
-        <w:autoSpaceDE w:val="0"/>
-        <w:autoSpaceDN w:val="0"/>
-        <w:adjustRightInd w:val="0"/>
-        <w:spacing w:after="0" w:line="240" w:lineRule="auto"/>
-        <w:rPr>
-          <w:rFonts w:ascii="Consolas" w:hAnsi="Consolas" w:cs="Consolas"/>
-          <w:color w:val="000000"/>
-          <w:sz w:val="19"/>
-          <w:szCs w:val="19"/>
-        </w:rPr>
-      </w:pPr>
-      <w:r>
-        <w:rPr>
-          <w:rFonts w:ascii="Consolas" w:hAnsi="Consolas" w:cs="Consolas"/>
-          <w:color w:val="000000"/>
-          <w:sz w:val="19"/>
-          <w:szCs w:val="19"/>
-          <w:lang w:val="en-US"/>
-        </w:rPr>
-        <w:t xml:space="preserve">    </w:t>
-      </w:r>
-      <w:r>
-        <w:rPr>
-          <w:rFonts w:ascii="Consolas" w:hAnsi="Consolas" w:cs="Consolas"/>
-          <w:color w:val="000000"/>
-          <w:sz w:val="19"/>
-          <w:szCs w:val="19"/>
-        </w:rPr>
-        <w:t>}</w:t>
-      </w:r>
-    </w:p>
-    <w:p>
-      <w:pPr>
-        <w:autoSpaceDE w:val="0"/>
-        <w:autoSpaceDN w:val="0"/>
-        <w:adjustRightInd w:val="0"/>
-        <w:spacing w:after="0" w:line="240" w:lineRule="auto"/>
-        <w:rPr>
-          <w:rFonts w:ascii="Consolas" w:hAnsi="Consolas" w:cs="Consolas"/>
-          <w:color w:val="000000"/>
-          <w:sz w:val="19"/>
-          <w:szCs w:val="19"/>
-        </w:rPr>
-      </w:pPr>
-      <w:r>
-        <w:rPr>
-          <w:rFonts w:ascii="Consolas" w:hAnsi="Consolas" w:cs="Consolas"/>
-          <w:color w:val="008000"/>
-          <w:sz w:val="19"/>
-          <w:szCs w:val="19"/>
-          <w:lang w:val="en-US"/>
-        </w:rPr>
-        <w:t xml:space="preserve">    </w:t>
-      </w:r>
-      <w:r>
-        <w:rPr>
-          <w:rFonts w:ascii="Consolas" w:hAnsi="Consolas" w:cs="Consolas"/>
-          <w:color w:val="008000"/>
-          <w:sz w:val="19"/>
-          <w:szCs w:val="19"/>
-        </w:rPr>
-        <w:t>// plot a white pixel in the bottom right corner</w:t>
-      </w:r>
-    </w:p>
-    <w:p>
-      <w:pPr>
-        <w:autoSpaceDE w:val="0"/>
-        <w:autoSpaceDN w:val="0"/>
-        <w:adjustRightInd w:val="0"/>
-        <w:spacing w:after="0" w:line="240" w:lineRule="auto"/>
-        <w:rPr>
-          <w:rFonts w:ascii="Consolas" w:hAnsi="Consolas" w:cs="Consolas"/>
-          <w:color w:val="000000"/>
-          <w:sz w:val="19"/>
-          <w:szCs w:val="19"/>
-        </w:rPr>
-      </w:pPr>
-      <w:r>
-        <w:rPr>
-          <w:rFonts w:ascii="Consolas" w:hAnsi="Consolas" w:cs="Consolas"/>
-          <w:color w:val="000000"/>
-          <w:sz w:val="19"/>
-          <w:szCs w:val="19"/>
-          <w:lang w:val="en-US"/>
-        </w:rPr>
-        <w:t xml:space="preserve">    </w:t>
-      </w:r>
-      <w:r>
-        <w:rPr>
-          <w:rFonts w:ascii="Consolas" w:hAnsi="Consolas" w:cs="Consolas"/>
-          <w:color w:val="000000"/>
-          <w:sz w:val="19"/>
-          <w:szCs w:val="19"/>
-        </w:rPr>
-        <w:t>screen-&gt;</w:t>
-      </w:r>
-      <w:proofErr w:type="gramStart"/>
-      <w:r>
-        <w:rPr>
-          <w:rFonts w:ascii="Consolas" w:hAnsi="Consolas" w:cs="Consolas"/>
-          <w:color w:val="000000"/>
-          <w:sz w:val="19"/>
-          <w:szCs w:val="19"/>
-        </w:rPr>
-        <w:t xml:space="preserve">Plot( </w:t>
+      <w:r>
+        <w:rPr>
+          <w:rFonts w:ascii="Consolas" w:hAnsi="Consolas" w:cs="Consolas"/>
+          <w:color w:val="000000"/>
+          <w:sz w:val="19"/>
+          <w:szCs w:val="19"/>
+        </w:rPr>
+        <w:t xml:space="preserve">screen-&gt;Plot( </w:t>
       </w:r>
       <w:r>
         <w:rPr>
@@ -1660,7 +1531,6 @@
         </w:rPr>
         <w:t>SCRWIDTH</w:t>
       </w:r>
-      <w:proofErr w:type="gramEnd"/>
       <w:r>
         <w:rPr>
           <w:rFonts w:ascii="Consolas" w:hAnsi="Consolas" w:cs="Consolas"/>
@@ -2417,8 +2287,6 @@
           <w:szCs w:val="19"/>
         </w:rPr>
       </w:pPr>
-      <w:proofErr w:type="spellStart"/>
-      <w:proofErr w:type="gramStart"/>
       <w:r>
         <w:rPr>
           <w:rFonts w:ascii="Consolas" w:hAnsi="Consolas" w:cs="Consolas"/>
@@ -2428,36 +2296,14 @@
         </w:rPr>
         <w:t>JobManager</w:t>
       </w:r>
-      <w:proofErr w:type="spellEnd"/>
-      <w:r>
-        <w:rPr>
-          <w:rFonts w:ascii="Consolas" w:hAnsi="Consolas" w:cs="Consolas"/>
-          <w:color w:val="000000"/>
-          <w:sz w:val="19"/>
-          <w:szCs w:val="19"/>
-        </w:rPr>
-        <w:t>::</w:t>
-      </w:r>
-      <w:proofErr w:type="spellStart"/>
-      <w:proofErr w:type="gramEnd"/>
-      <w:r>
-        <w:rPr>
-          <w:rFonts w:ascii="Consolas" w:hAnsi="Consolas" w:cs="Consolas"/>
-          <w:color w:val="000000"/>
-          <w:sz w:val="19"/>
-          <w:szCs w:val="19"/>
-        </w:rPr>
-        <w:t>CreateJobManager</w:t>
-      </w:r>
-      <w:proofErr w:type="spellEnd"/>
-      <w:r>
-        <w:rPr>
-          <w:rFonts w:ascii="Consolas" w:hAnsi="Consolas" w:cs="Consolas"/>
-          <w:color w:val="000000"/>
-          <w:sz w:val="19"/>
-          <w:szCs w:val="19"/>
-        </w:rPr>
-        <w:t xml:space="preserve">( </w:t>
+      <w:r>
+        <w:rPr>
+          <w:rFonts w:ascii="Consolas" w:hAnsi="Consolas" w:cs="Consolas"/>
+          <w:color w:val="000000"/>
+          <w:sz w:val="19"/>
+          <w:szCs w:val="19"/>
+        </w:rPr>
+        <w:t xml:space="preserve">::CreateJobManager( </w:t>
       </w:r>
       <w:r>
         <w:rPr>
@@ -2516,15 +2362,82 @@
         </w:rPr>
         <w:br/>
       </w:r>
+      <w:r>
+        <w:rPr>
+          <w:rFonts w:ascii="Consolas" w:hAnsi="Consolas" w:cs="Consolas"/>
+          <w:color w:val="2B91AF"/>
+          <w:sz w:val="19"/>
+          <w:szCs w:val="19"/>
+        </w:rPr>
+        <w:t>JobManager</w:t>
+      </w:r>
+      <w:r>
+        <w:rPr>
+          <w:rFonts w:ascii="Consolas" w:hAnsi="Consolas" w:cs="Consolas"/>
+          <w:color w:val="000000"/>
+          <w:sz w:val="19"/>
+          <w:szCs w:val="19"/>
+        </w:rPr>
+        <w:t xml:space="preserve">* jm = </w:t>
+      </w:r>
+      <w:proofErr w:type="gramStart"/>
+      <w:r>
+        <w:rPr>
+          <w:rFonts w:ascii="Consolas" w:hAnsi="Consolas" w:cs="Consolas"/>
+          <w:color w:val="2B91AF"/>
+          <w:sz w:val="19"/>
+          <w:szCs w:val="19"/>
+        </w:rPr>
+        <w:t>JobManager</w:t>
+      </w:r>
+      <w:r>
+        <w:rPr>
+          <w:rFonts w:ascii="Consolas" w:hAnsi="Consolas" w:cs="Consolas"/>
+          <w:color w:val="000000"/>
+          <w:sz w:val="19"/>
+          <w:szCs w:val="19"/>
+        </w:rPr>
+        <w:t>::</w:t>
+      </w:r>
+      <w:proofErr w:type="gramEnd"/>
+      <w:r>
+        <w:rPr>
+          <w:rFonts w:ascii="Consolas" w:hAnsi="Consolas" w:cs="Consolas"/>
+          <w:color w:val="000000"/>
+          <w:sz w:val="19"/>
+          <w:szCs w:val="19"/>
+        </w:rPr>
+        <w:t>GetJobManager();</w:t>
+      </w:r>
+      <w:r>
+        <w:rPr>
+          <w:rFonts w:ascii="Consolas" w:hAnsi="Consolas" w:cs="Consolas"/>
+          <w:color w:val="000000"/>
+          <w:sz w:val="19"/>
+          <w:szCs w:val="19"/>
+        </w:rPr>
+        <w:br/>
+      </w:r>
+      <w:r>
+        <w:rPr>
+          <w:rFonts w:ascii="Consolas" w:hAnsi="Consolas" w:cs="Consolas"/>
+          <w:color w:val="000000"/>
+          <w:sz w:val="19"/>
+          <w:szCs w:val="19"/>
+          <w:lang w:val="en-US"/>
+        </w:rPr>
+        <w:t xml:space="preserve">for( int </w:t>
+      </w:r>
       <w:proofErr w:type="spellStart"/>
       <w:r>
         <w:rPr>
           <w:rFonts w:ascii="Consolas" w:hAnsi="Consolas" w:cs="Consolas"/>
-          <w:color w:val="2B91AF"/>
-          <w:sz w:val="19"/>
-          <w:szCs w:val="19"/>
-        </w:rPr>
-        <w:t>JobManager</w:t>
+          <w:color w:val="000000"/>
+          <w:sz w:val="19"/>
+          <w:szCs w:val="19"/>
+          <w:lang w:val="en-US"/>
+        </w:rPr>
+        <w:t>i</w:t>
       </w:r>
       <w:proofErr w:type="spellEnd"/>
       <w:r>
@@ -2533,8 +2446,9 @@
           <w:color w:val="000000"/>
           <w:sz w:val="19"/>
           <w:szCs w:val="19"/>
-        </w:rPr>
-        <w:t xml:space="preserve">* </w:t>
+          <w:lang w:val="en-US"/>
+        </w:rPr>
+        <w:t xml:space="preserve"> = 0; </w:t>
       </w:r>
       <w:proofErr w:type="spellStart"/>
       <w:r>
@@ -2543,8 +2457,9 @@
           <w:color w:val="000000"/>
           <w:sz w:val="19"/>
           <w:szCs w:val="19"/>
-        </w:rPr>
-        <w:t>jm</w:t>
+          <w:lang w:val="en-US"/>
+        </w:rPr>
+        <w:t>i</w:t>
       </w:r>
       <w:proofErr w:type="spellEnd"/>
       <w:r>
@@ -2553,19 +2468,20 @@
           <w:color w:val="000000"/>
           <w:sz w:val="19"/>
           <w:szCs w:val="19"/>
-        </w:rPr>
-        <w:t xml:space="preserve"> = </w:t>
+          <w:lang w:val="en-US"/>
+        </w:rPr>
+        <w:t xml:space="preserve"> &lt; </w:t>
       </w:r>
       <w:proofErr w:type="spellStart"/>
-      <w:proofErr w:type="gramStart"/>
-      <w:r>
-        <w:rPr>
-          <w:rFonts w:ascii="Consolas" w:hAnsi="Consolas" w:cs="Consolas"/>
-          <w:color w:val="2B91AF"/>
-          <w:sz w:val="19"/>
-          <w:szCs w:val="19"/>
-        </w:rPr>
-        <w:t>JobManager</w:t>
+      <w:r>
+        <w:rPr>
+          <w:rFonts w:ascii="Consolas" w:hAnsi="Consolas" w:cs="Consolas"/>
+          <w:color w:val="000000"/>
+          <w:sz w:val="19"/>
+          <w:szCs w:val="19"/>
+          <w:lang w:val="en-US"/>
+        </w:rPr>
+        <w:t>jobCount</w:t>
       </w:r>
       <w:proofErr w:type="spellEnd"/>
       <w:r>
@@ -2574,19 +2490,20 @@
           <w:color w:val="000000"/>
           <w:sz w:val="19"/>
           <w:szCs w:val="19"/>
-        </w:rPr>
-        <w:t>::</w:t>
+          <w:lang w:val="en-US"/>
+        </w:rPr>
+        <w:t xml:space="preserve">; </w:t>
       </w:r>
       <w:proofErr w:type="spellStart"/>
-      <w:proofErr w:type="gramEnd"/>
-      <w:r>
-        <w:rPr>
-          <w:rFonts w:ascii="Consolas" w:hAnsi="Consolas" w:cs="Consolas"/>
-          <w:color w:val="000000"/>
-          <w:sz w:val="19"/>
-          <w:szCs w:val="19"/>
-        </w:rPr>
-        <w:t>GetJobManager</w:t>
+      <w:r>
+        <w:rPr>
+          <w:rFonts w:ascii="Consolas" w:hAnsi="Consolas" w:cs="Consolas"/>
+          <w:color w:val="000000"/>
+          <w:sz w:val="19"/>
+          <w:szCs w:val="19"/>
+          <w:lang w:val="en-US"/>
+        </w:rPr>
+        <w:t>i</w:t>
       </w:r>
       <w:proofErr w:type="spellEnd"/>
       <w:r>
@@ -2595,8 +2512,71 @@
           <w:color w:val="000000"/>
           <w:sz w:val="19"/>
           <w:szCs w:val="19"/>
-        </w:rPr>
-        <w:t>();</w:t>
+          <w:lang w:val="en-US"/>
+        </w:rPr>
+        <w:t xml:space="preserve">++ ) </w:t>
+      </w:r>
+      <w:r>
+        <w:rPr>
+          <w:rFonts w:ascii="Consolas" w:hAnsi="Consolas" w:cs="Consolas"/>
+          <w:color w:val="000000"/>
+          <w:sz w:val="19"/>
+          <w:szCs w:val="19"/>
+        </w:rPr>
+        <w:t>jm-&gt;AddJob2( &amp;</w:t>
+      </w:r>
+      <w:proofErr w:type="spellStart"/>
+      <w:r>
+        <w:rPr>
+          <w:rFonts w:ascii="Consolas" w:hAnsi="Consolas" w:cs="Consolas"/>
+          <w:color w:val="000000"/>
+          <w:sz w:val="19"/>
+          <w:szCs w:val="19"/>
+          <w:lang w:val="en-US"/>
+        </w:rPr>
+        <w:t>theJob</w:t>
+      </w:r>
+      <w:proofErr w:type="spellEnd"/>
+      <w:r>
+        <w:rPr>
+          <w:rFonts w:ascii="Consolas" w:hAnsi="Consolas" w:cs="Consolas"/>
+          <w:color w:val="000000"/>
+          <w:sz w:val="19"/>
+          <w:szCs w:val="19"/>
+          <w:lang w:val="en-US"/>
+        </w:rPr>
+        <w:t>[</w:t>
+      </w:r>
+      <w:proofErr w:type="spellStart"/>
+      <w:r>
+        <w:rPr>
+          <w:rFonts w:ascii="Consolas" w:hAnsi="Consolas" w:cs="Consolas"/>
+          <w:color w:val="000000"/>
+          <w:sz w:val="19"/>
+          <w:szCs w:val="19"/>
+          <w:lang w:val="en-US"/>
+        </w:rPr>
+        <w:t>i</w:t>
+      </w:r>
+      <w:proofErr w:type="spellEnd"/>
+      <w:r>
+        <w:rPr>
+          <w:rFonts w:ascii="Consolas" w:hAnsi="Consolas" w:cs="Consolas"/>
+          <w:color w:val="000000"/>
+          <w:sz w:val="19"/>
+          <w:szCs w:val="19"/>
+          <w:lang w:val="en-US"/>
+        </w:rPr>
+        <w:t>]</w:t>
+      </w:r>
+      <w:r>
+        <w:rPr>
+          <w:rFonts w:ascii="Consolas" w:hAnsi="Consolas" w:cs="Consolas"/>
+          <w:color w:val="000000"/>
+          <w:sz w:val="19"/>
+          <w:szCs w:val="19"/>
+        </w:rPr>
+        <w:t xml:space="preserve"> );</w:t>
       </w:r>
       <w:r>
         <w:rPr>
@@ -2606,226 +2586,7 @@
           <w:szCs w:val="19"/>
         </w:rPr>
         <w:br/>
-      </w:r>
-      <w:r>
-        <w:rPr>
-          <w:rFonts w:ascii="Consolas" w:hAnsi="Consolas" w:cs="Consolas"/>
-          <w:color w:val="000000"/>
-          <w:sz w:val="19"/>
-          <w:szCs w:val="19"/>
-          <w:lang w:val="en-US"/>
-        </w:rPr>
-        <w:t xml:space="preserve">for( int </w:t>
-      </w:r>
-      <w:proofErr w:type="spellStart"/>
-      <w:r>
-        <w:rPr>
-          <w:rFonts w:ascii="Consolas" w:hAnsi="Consolas" w:cs="Consolas"/>
-          <w:color w:val="000000"/>
-          <w:sz w:val="19"/>
-          <w:szCs w:val="19"/>
-          <w:lang w:val="en-US"/>
-        </w:rPr>
-        <w:t>i</w:t>
-      </w:r>
-      <w:proofErr w:type="spellEnd"/>
-      <w:r>
-        <w:rPr>
-          <w:rFonts w:ascii="Consolas" w:hAnsi="Consolas" w:cs="Consolas"/>
-          <w:color w:val="000000"/>
-          <w:sz w:val="19"/>
-          <w:szCs w:val="19"/>
-          <w:lang w:val="en-US"/>
-        </w:rPr>
-        <w:t xml:space="preserve"> = 0; </w:t>
-      </w:r>
-      <w:proofErr w:type="spellStart"/>
-      <w:r>
-        <w:rPr>
-          <w:rFonts w:ascii="Consolas" w:hAnsi="Consolas" w:cs="Consolas"/>
-          <w:color w:val="000000"/>
-          <w:sz w:val="19"/>
-          <w:szCs w:val="19"/>
-          <w:lang w:val="en-US"/>
-        </w:rPr>
-        <w:t>i</w:t>
-      </w:r>
-      <w:proofErr w:type="spellEnd"/>
-      <w:r>
-        <w:rPr>
-          <w:rFonts w:ascii="Consolas" w:hAnsi="Consolas" w:cs="Consolas"/>
-          <w:color w:val="000000"/>
-          <w:sz w:val="19"/>
-          <w:szCs w:val="19"/>
-          <w:lang w:val="en-US"/>
-        </w:rPr>
-        <w:t xml:space="preserve"> &lt; </w:t>
-      </w:r>
-      <w:proofErr w:type="spellStart"/>
-      <w:r>
-        <w:rPr>
-          <w:rFonts w:ascii="Consolas" w:hAnsi="Consolas" w:cs="Consolas"/>
-          <w:color w:val="000000"/>
-          <w:sz w:val="19"/>
-          <w:szCs w:val="19"/>
-          <w:lang w:val="en-US"/>
-        </w:rPr>
-        <w:t>jobCount</w:t>
-      </w:r>
-      <w:proofErr w:type="spellEnd"/>
-      <w:r>
-        <w:rPr>
-          <w:rFonts w:ascii="Consolas" w:hAnsi="Consolas" w:cs="Consolas"/>
-          <w:color w:val="000000"/>
-          <w:sz w:val="19"/>
-          <w:szCs w:val="19"/>
-          <w:lang w:val="en-US"/>
-        </w:rPr>
-        <w:t xml:space="preserve">; </w:t>
-      </w:r>
-      <w:proofErr w:type="spellStart"/>
-      <w:r>
-        <w:rPr>
-          <w:rFonts w:ascii="Consolas" w:hAnsi="Consolas" w:cs="Consolas"/>
-          <w:color w:val="000000"/>
-          <w:sz w:val="19"/>
-          <w:szCs w:val="19"/>
-          <w:lang w:val="en-US"/>
-        </w:rPr>
-        <w:t>i</w:t>
-      </w:r>
-      <w:proofErr w:type="spellEnd"/>
-      <w:r>
-        <w:rPr>
-          <w:rFonts w:ascii="Consolas" w:hAnsi="Consolas" w:cs="Consolas"/>
-          <w:color w:val="000000"/>
-          <w:sz w:val="19"/>
-          <w:szCs w:val="19"/>
-          <w:lang w:val="en-US"/>
-        </w:rPr>
-        <w:t xml:space="preserve">++ ) </w:t>
-      </w:r>
-      <w:proofErr w:type="spellStart"/>
-      <w:r>
-        <w:rPr>
-          <w:rFonts w:ascii="Consolas" w:hAnsi="Consolas" w:cs="Consolas"/>
-          <w:color w:val="000000"/>
-          <w:sz w:val="19"/>
-          <w:szCs w:val="19"/>
-        </w:rPr>
-        <w:t>jm</w:t>
-      </w:r>
-      <w:proofErr w:type="spellEnd"/>
-      <w:r>
-        <w:rPr>
-          <w:rFonts w:ascii="Consolas" w:hAnsi="Consolas" w:cs="Consolas"/>
-          <w:color w:val="000000"/>
-          <w:sz w:val="19"/>
-          <w:szCs w:val="19"/>
-        </w:rPr>
-        <w:t>-&gt;AddJob2( &amp;</w:t>
-      </w:r>
-      <w:proofErr w:type="spellStart"/>
-      <w:r>
-        <w:rPr>
-          <w:rFonts w:ascii="Consolas" w:hAnsi="Consolas" w:cs="Consolas"/>
-          <w:color w:val="000000"/>
-          <w:sz w:val="19"/>
-          <w:szCs w:val="19"/>
-          <w:lang w:val="en-US"/>
-        </w:rPr>
-        <w:t>theJob</w:t>
-      </w:r>
-      <w:proofErr w:type="spellEnd"/>
-      <w:r>
-        <w:rPr>
-          <w:rFonts w:ascii="Consolas" w:hAnsi="Consolas" w:cs="Consolas"/>
-          <w:color w:val="000000"/>
-          <w:sz w:val="19"/>
-          <w:szCs w:val="19"/>
-          <w:lang w:val="en-US"/>
-        </w:rPr>
-        <w:t>[</w:t>
-      </w:r>
-      <w:proofErr w:type="spellStart"/>
-      <w:r>
-        <w:rPr>
-          <w:rFonts w:ascii="Consolas" w:hAnsi="Consolas" w:cs="Consolas"/>
-          <w:color w:val="000000"/>
-          <w:sz w:val="19"/>
-          <w:szCs w:val="19"/>
-          <w:lang w:val="en-US"/>
-        </w:rPr>
-        <w:t>i</w:t>
-      </w:r>
-      <w:proofErr w:type="spellEnd"/>
-      <w:r>
-        <w:rPr>
-          <w:rFonts w:ascii="Consolas" w:hAnsi="Consolas" w:cs="Consolas"/>
-          <w:color w:val="000000"/>
-          <w:sz w:val="19"/>
-          <w:szCs w:val="19"/>
-          <w:lang w:val="en-US"/>
-        </w:rPr>
-        <w:t>]</w:t>
-      </w:r>
-      <w:r>
-        <w:rPr>
-          <w:rFonts w:ascii="Consolas" w:hAnsi="Consolas" w:cs="Consolas"/>
-          <w:color w:val="000000"/>
-          <w:sz w:val="19"/>
-          <w:szCs w:val="19"/>
-        </w:rPr>
-        <w:t xml:space="preserve"> );</w:t>
-      </w:r>
-      <w:r>
-        <w:rPr>
-          <w:rFonts w:ascii="Consolas" w:hAnsi="Consolas" w:cs="Consolas"/>
-          <w:color w:val="000000"/>
-          <w:sz w:val="19"/>
-          <w:szCs w:val="19"/>
-        </w:rPr>
-        <w:br/>
-      </w:r>
-      <w:proofErr w:type="spellStart"/>
-      <w:r>
-        <w:rPr>
-          <w:rFonts w:ascii="Consolas" w:hAnsi="Consolas" w:cs="Consolas"/>
-          <w:color w:val="000000"/>
-          <w:sz w:val="19"/>
-          <w:szCs w:val="19"/>
-        </w:rPr>
-        <w:t>jm</w:t>
-      </w:r>
-      <w:proofErr w:type="spellEnd"/>
-      <w:r>
-        <w:rPr>
-          <w:rFonts w:ascii="Consolas" w:hAnsi="Consolas" w:cs="Consolas"/>
-          <w:color w:val="000000"/>
-          <w:sz w:val="19"/>
-          <w:szCs w:val="19"/>
-        </w:rPr>
-        <w:t>-&gt;</w:t>
-      </w:r>
-      <w:proofErr w:type="spellStart"/>
-      <w:r>
-        <w:rPr>
-          <w:rFonts w:ascii="Consolas" w:hAnsi="Consolas" w:cs="Consolas"/>
-          <w:color w:val="000000"/>
-          <w:sz w:val="19"/>
-          <w:szCs w:val="19"/>
-        </w:rPr>
-        <w:t>RunJobs</w:t>
-      </w:r>
-      <w:proofErr w:type="spellEnd"/>
-      <w:r>
-        <w:rPr>
-          <w:rFonts w:ascii="Consolas" w:hAnsi="Consolas" w:cs="Consolas"/>
-          <w:color w:val="000000"/>
-          <w:sz w:val="19"/>
-          <w:szCs w:val="19"/>
-        </w:rPr>
-        <w:t>();</w:t>
+        <w:t>jm-&gt;RunJobs();</w:t>
       </w:r>
     </w:p>
     <w:p>
@@ -2949,8 +2710,6 @@
         </w:rPr>
         <w:t xml:space="preserve"> </w:t>
       </w:r>
-      <w:proofErr w:type="spellStart"/>
-      <w:proofErr w:type="gramStart"/>
       <w:r>
         <w:rPr>
           <w:rFonts w:ascii="Consolas" w:hAnsi="Consolas" w:cs="Consolas"/>
@@ -2960,25 +2719,14 @@
         </w:rPr>
         <w:t>theJob</w:t>
       </w:r>
-      <w:proofErr w:type="spellEnd"/>
-      <w:r>
-        <w:rPr>
-          <w:rFonts w:ascii="Consolas" w:hAnsi="Consolas" w:cs="Consolas"/>
-          <w:color w:val="000000"/>
-          <w:sz w:val="19"/>
-          <w:szCs w:val="19"/>
-        </w:rPr>
-        <w:t xml:space="preserve"> :</w:t>
-      </w:r>
-      <w:proofErr w:type="gramEnd"/>
-      <w:r>
-        <w:rPr>
-          <w:rFonts w:ascii="Consolas" w:hAnsi="Consolas" w:cs="Consolas"/>
-          <w:color w:val="000000"/>
-          <w:sz w:val="19"/>
-          <w:szCs w:val="19"/>
-        </w:rPr>
-        <w:t xml:space="preserve"> </w:t>
+      <w:r>
+        <w:rPr>
+          <w:rFonts w:ascii="Consolas" w:hAnsi="Consolas" w:cs="Consolas"/>
+          <w:color w:val="000000"/>
+          <w:sz w:val="19"/>
+          <w:szCs w:val="19"/>
+        </w:rPr>
+        <w:t xml:space="preserve"> : </w:t>
       </w:r>
       <w:r>
         <w:rPr>
@@ -3161,30 +2909,8 @@
           <w:sz w:val="19"/>
           <w:szCs w:val="19"/>
         </w:rPr>
-        <w:t xml:space="preserve"> </w:t>
-      </w:r>
-      <w:proofErr w:type="spellStart"/>
-      <w:proofErr w:type="gramStart"/>
-      <w:r>
-        <w:rPr>
-          <w:rFonts w:ascii="Consolas" w:hAnsi="Consolas" w:cs="Consolas"/>
-          <w:color w:val="000000"/>
-          <w:sz w:val="19"/>
-          <w:szCs w:val="19"/>
-        </w:rPr>
-        <w:t>myTimer</w:t>
-      </w:r>
-      <w:proofErr w:type="spellEnd"/>
-      <w:r>
-        <w:rPr>
-          <w:rFonts w:ascii="Consolas" w:hAnsi="Consolas" w:cs="Consolas"/>
-          <w:color w:val="000000"/>
-          <w:sz w:val="19"/>
-          <w:szCs w:val="19"/>
-        </w:rPr>
-        <w:t>;</w:t>
-      </w:r>
-      <w:proofErr w:type="gramEnd"/>
+        <w:t xml:space="preserve"> myTimer;</w:t>
+      </w:r>
     </w:p>
     <w:p>
       <w:pPr>
@@ -3233,67 +2959,7 @@
           <w:sz w:val="19"/>
           <w:szCs w:val="19"/>
         </w:rPr>
-        <w:t xml:space="preserve"> </w:t>
-      </w:r>
-      <w:proofErr w:type="spellStart"/>
-      <w:r>
-        <w:rPr>
-          <w:rFonts w:ascii="Consolas" w:hAnsi="Consolas" w:cs="Consolas"/>
-          <w:color w:val="000000"/>
-          <w:sz w:val="19"/>
-          <w:szCs w:val="19"/>
-        </w:rPr>
-        <w:t>i</w:t>
-      </w:r>
-      <w:proofErr w:type="spellEnd"/>
-      <w:r>
-        <w:rPr>
-          <w:rFonts w:ascii="Consolas" w:hAnsi="Consolas" w:cs="Consolas"/>
-          <w:color w:val="000000"/>
-          <w:sz w:val="19"/>
-          <w:szCs w:val="19"/>
-        </w:rPr>
-        <w:t xml:space="preserve"> = 0; </w:t>
-      </w:r>
-      <w:proofErr w:type="spellStart"/>
-      <w:r>
-        <w:rPr>
-          <w:rFonts w:ascii="Consolas" w:hAnsi="Consolas" w:cs="Consolas"/>
-          <w:color w:val="000000"/>
-          <w:sz w:val="19"/>
-          <w:szCs w:val="19"/>
-        </w:rPr>
-        <w:t>i</w:t>
-      </w:r>
-      <w:proofErr w:type="spellEnd"/>
-      <w:r>
-        <w:rPr>
-          <w:rFonts w:ascii="Consolas" w:hAnsi="Consolas" w:cs="Consolas"/>
-          <w:color w:val="000000"/>
-          <w:sz w:val="19"/>
-          <w:szCs w:val="19"/>
-        </w:rPr>
-        <w:t xml:space="preserve"> &lt; 10; </w:t>
-      </w:r>
-      <w:proofErr w:type="spellStart"/>
-      <w:r>
-        <w:rPr>
-          <w:rFonts w:ascii="Consolas" w:hAnsi="Consolas" w:cs="Consolas"/>
-          <w:color w:val="000000"/>
-          <w:sz w:val="19"/>
-          <w:szCs w:val="19"/>
-        </w:rPr>
-        <w:t>i</w:t>
-      </w:r>
-      <w:proofErr w:type="spellEnd"/>
-      <w:r>
-        <w:rPr>
-          <w:rFonts w:ascii="Consolas" w:hAnsi="Consolas" w:cs="Consolas"/>
-          <w:color w:val="000000"/>
-          <w:sz w:val="19"/>
-          <w:szCs w:val="19"/>
-        </w:rPr>
-        <w:t>++)</w:t>
+        <w:t xml:space="preserve"> i = 0; i &lt; 10; i++)</w:t>
       </w:r>
     </w:p>
     <w:p>
@@ -3342,37 +3008,15 @@
         </w:rPr>
         <w:t xml:space="preserve">    </w:t>
       </w:r>
-      <w:proofErr w:type="spellStart"/>
-      <w:r>
-        <w:rPr>
-          <w:rFonts w:ascii="Consolas" w:hAnsi="Consolas" w:cs="Consolas"/>
-          <w:color w:val="000000"/>
-          <w:sz w:val="19"/>
-          <w:szCs w:val="19"/>
-        </w:rPr>
-        <w:t>myTimer.reset</w:t>
-      </w:r>
-      <w:proofErr w:type="spellEnd"/>
-      <w:r>
-        <w:rPr>
-          <w:rFonts w:ascii="Consolas" w:hAnsi="Consolas" w:cs="Consolas"/>
-          <w:color w:val="000000"/>
-          <w:sz w:val="19"/>
-          <w:szCs w:val="19"/>
-        </w:rPr>
-        <w:t>(</w:t>
-      </w:r>
-      <w:proofErr w:type="gramStart"/>
-      <w:r>
-        <w:rPr>
-          <w:rFonts w:ascii="Consolas" w:hAnsi="Consolas" w:cs="Consolas"/>
-          <w:color w:val="000000"/>
-          <w:sz w:val="19"/>
-          <w:szCs w:val="19"/>
-        </w:rPr>
-        <w:t>);</w:t>
-      </w:r>
-      <w:proofErr w:type="gramEnd"/>
+      <w:r>
+        <w:rPr>
+          <w:rFonts w:ascii="Consolas" w:hAnsi="Consolas" w:cs="Consolas"/>
+          <w:color w:val="000000"/>
+          <w:sz w:val="19"/>
+          <w:szCs w:val="19"/>
+        </w:rPr>
+        <w:t>myTimer.reset();</w:t>
+      </w:r>
     </w:p>
     <w:p>
       <w:pPr>
@@ -3430,26 +3074,14 @@
         </w:rPr>
         <w:t xml:space="preserve">    </w:t>
       </w:r>
-      <w:proofErr w:type="spellStart"/>
-      <w:proofErr w:type="gramStart"/>
-      <w:r>
-        <w:rPr>
-          <w:rFonts w:ascii="Consolas" w:hAnsi="Consolas" w:cs="Consolas"/>
-          <w:color w:val="000000"/>
-          <w:sz w:val="19"/>
-          <w:szCs w:val="19"/>
-        </w:rPr>
-        <w:t>printf</w:t>
-      </w:r>
-      <w:proofErr w:type="spellEnd"/>
-      <w:r>
-        <w:rPr>
-          <w:rFonts w:ascii="Consolas" w:hAnsi="Consolas" w:cs="Consolas"/>
-          <w:color w:val="000000"/>
-          <w:sz w:val="19"/>
-          <w:szCs w:val="19"/>
-        </w:rPr>
-        <w:t xml:space="preserve">( </w:t>
+      <w:r>
+        <w:rPr>
+          <w:rFonts w:ascii="Consolas" w:hAnsi="Consolas" w:cs="Consolas"/>
+          <w:color w:val="000000"/>
+          <w:sz w:val="19"/>
+          <w:szCs w:val="19"/>
+        </w:rPr>
+        <w:t xml:space="preserve">printf( </w:t>
       </w:r>
       <w:r>
         <w:rPr>
@@ -3458,46 +3090,16 @@
           <w:sz w:val="19"/>
           <w:szCs w:val="19"/>
         </w:rPr>
-        <w:t>"</w:t>
-      </w:r>
-      <w:proofErr w:type="gramEnd"/>
-      <w:r>
-        <w:rPr>
-          <w:rFonts w:ascii="Consolas" w:hAnsi="Consolas" w:cs="Consolas"/>
-          <w:color w:val="A31515"/>
-          <w:sz w:val="19"/>
-          <w:szCs w:val="19"/>
-        </w:rPr>
-        <w:t>iteration took % f milliseconds.\n"</w:t>
-      </w:r>
-      <w:r>
-        <w:rPr>
-          <w:rFonts w:ascii="Consolas" w:hAnsi="Consolas" w:cs="Consolas"/>
-          <w:color w:val="000000"/>
-          <w:sz w:val="19"/>
-          <w:szCs w:val="19"/>
-        </w:rPr>
-        <w:t xml:space="preserve">, </w:t>
-      </w:r>
-      <w:proofErr w:type="spellStart"/>
-      <w:r>
-        <w:rPr>
-          <w:rFonts w:ascii="Consolas" w:hAnsi="Consolas" w:cs="Consolas"/>
-          <w:color w:val="000000"/>
-          <w:sz w:val="19"/>
-          <w:szCs w:val="19"/>
-        </w:rPr>
-        <w:t>myTimer.elapsed</w:t>
-      </w:r>
-      <w:proofErr w:type="spellEnd"/>
-      <w:r>
-        <w:rPr>
-          <w:rFonts w:ascii="Consolas" w:hAnsi="Consolas" w:cs="Consolas"/>
-          <w:color w:val="000000"/>
-          <w:sz w:val="19"/>
-          <w:szCs w:val="19"/>
-        </w:rPr>
-        <w:t>() * 1000);</w:t>
+        <w:t>"iteration took % f milliseconds.\n"</w:t>
+      </w:r>
+      <w:r>
+        <w:rPr>
+          <w:rFonts w:ascii="Consolas" w:hAnsi="Consolas" w:cs="Consolas"/>
+          <w:color w:val="000000"/>
+          <w:sz w:val="19"/>
+          <w:szCs w:val="19"/>
+        </w:rPr>
+        <w:t>, myTimer.elapsed() * 1000);</w:t>
       </w:r>
     </w:p>
     <w:p>
@@ -3779,27 +3381,75 @@
           <w:sz w:val="19"/>
           <w:szCs w:val="19"/>
         </w:rPr>
+        <w:t xml:space="preserve"> bitmap( 512, 512 );</w:t>
+      </w:r>
+      <w:r>
+        <w:rPr>
+          <w:rFonts w:ascii="Consolas" w:hAnsi="Consolas" w:cs="Consolas"/>
+          <w:color w:val="000000"/>
+          <w:sz w:val="19"/>
+          <w:szCs w:val="19"/>
+        </w:rPr>
+        <w:tab/>
+      </w:r>
+      <w:r>
+        <w:rPr>
+          <w:rFonts w:ascii="Consolas" w:hAnsi="Consolas" w:cs="Consolas"/>
+          <w:color w:val="008000"/>
+          <w:sz w:val="19"/>
+          <w:szCs w:val="19"/>
+        </w:rPr>
+        <w:t>// having them here allows us to disable the OpenCL</w:t>
+      </w:r>
+    </w:p>
+    <w:p>
+      <w:pPr>
+        <w:autoSpaceDE w:val="0"/>
+        <w:autoSpaceDN w:val="0"/>
+        <w:adjustRightInd w:val="0"/>
+        <w:spacing w:after="0" w:line="240" w:lineRule="auto"/>
+        <w:rPr>
+          <w:rFonts w:ascii="Consolas" w:hAnsi="Consolas" w:cs="Consolas"/>
+          <w:color w:val="000000"/>
+          <w:sz w:val="19"/>
+          <w:szCs w:val="19"/>
+        </w:rPr>
+      </w:pPr>
+      <w:r>
+        <w:rPr>
+          <w:rFonts w:ascii="Consolas" w:hAnsi="Consolas" w:cs="Consolas"/>
+          <w:color w:val="0000FF"/>
+          <w:sz w:val="19"/>
+          <w:szCs w:val="19"/>
+        </w:rPr>
+        <w:t>static</w:t>
+      </w:r>
+      <w:r>
+        <w:rPr>
+          <w:rFonts w:ascii="Consolas" w:hAnsi="Consolas" w:cs="Consolas"/>
+          <w:color w:val="000000"/>
+          <w:sz w:val="19"/>
+          <w:szCs w:val="19"/>
+        </w:rPr>
         <w:t xml:space="preserve"> </w:t>
       </w:r>
-      <w:proofErr w:type="gramStart"/>
-      <w:r>
-        <w:rPr>
-          <w:rFonts w:ascii="Consolas" w:hAnsi="Consolas" w:cs="Consolas"/>
-          <w:color w:val="000000"/>
-          <w:sz w:val="19"/>
-          <w:szCs w:val="19"/>
-        </w:rPr>
-        <w:t>bitmap( 512</w:t>
-      </w:r>
-      <w:proofErr w:type="gramEnd"/>
-      <w:r>
-        <w:rPr>
-          <w:rFonts w:ascii="Consolas" w:hAnsi="Consolas" w:cs="Consolas"/>
-          <w:color w:val="000000"/>
-          <w:sz w:val="19"/>
-          <w:szCs w:val="19"/>
-        </w:rPr>
-        <w:t>, 512 );</w:t>
+      <w:r>
+        <w:rPr>
+          <w:rFonts w:ascii="Consolas" w:hAnsi="Consolas" w:cs="Consolas"/>
+          <w:color w:val="2B91AF"/>
+          <w:sz w:val="19"/>
+          <w:szCs w:val="19"/>
+        </w:rPr>
+        <w:t>Buffer</w:t>
+      </w:r>
+      <w:r>
+        <w:rPr>
+          <w:rFonts w:ascii="Consolas" w:hAnsi="Consolas" w:cs="Consolas"/>
+          <w:color w:val="000000"/>
+          <w:sz w:val="19"/>
+          <w:szCs w:val="19"/>
+        </w:rPr>
+        <w:t>* clBuffer = 0;</w:t>
       </w:r>
       <w:r>
         <w:rPr>
@@ -3817,7 +3467,7 @@
           <w:sz w:val="19"/>
           <w:szCs w:val="19"/>
         </w:rPr>
-        <w:t>// having them here allows us to disable the OpenCL</w:t>
+        <w:t>// demonstration using a single #if 0.</w:t>
       </w:r>
     </w:p>
     <w:p>
@@ -3840,16 +3490,96 @@
           <w:sz w:val="19"/>
           <w:szCs w:val="19"/>
         </w:rPr>
-        <w:t>static</w:t>
-      </w:r>
-      <w:r>
-        <w:rPr>
-          <w:rFonts w:ascii="Consolas" w:hAnsi="Consolas" w:cs="Consolas"/>
-          <w:color w:val="000000"/>
-          <w:sz w:val="19"/>
-          <w:szCs w:val="19"/>
-        </w:rPr>
-        <w:t xml:space="preserve"> </w:t>
+        <w:t>if</w:t>
+      </w:r>
+      <w:r>
+        <w:rPr>
+          <w:rFonts w:ascii="Consolas" w:hAnsi="Consolas" w:cs="Consolas"/>
+          <w:color w:val="000000"/>
+          <w:sz w:val="19"/>
+          <w:szCs w:val="19"/>
+        </w:rPr>
+        <w:t xml:space="preserve"> (!kernel)</w:t>
+      </w:r>
+    </w:p>
+    <w:p>
+      <w:pPr>
+        <w:autoSpaceDE w:val="0"/>
+        <w:autoSpaceDN w:val="0"/>
+        <w:adjustRightInd w:val="0"/>
+        <w:spacing w:after="0" w:line="240" w:lineRule="auto"/>
+        <w:rPr>
+          <w:rFonts w:ascii="Consolas" w:hAnsi="Consolas" w:cs="Consolas"/>
+          <w:color w:val="000000"/>
+          <w:sz w:val="19"/>
+          <w:szCs w:val="19"/>
+        </w:rPr>
+      </w:pPr>
+      <w:r>
+        <w:rPr>
+          <w:rFonts w:ascii="Consolas" w:hAnsi="Consolas" w:cs="Consolas"/>
+          <w:color w:val="000000"/>
+          <w:sz w:val="19"/>
+          <w:szCs w:val="19"/>
+        </w:rPr>
+        <w:t>{</w:t>
+      </w:r>
+    </w:p>
+    <w:p>
+      <w:pPr>
+        <w:autoSpaceDE w:val="0"/>
+        <w:autoSpaceDN w:val="0"/>
+        <w:adjustRightInd w:val="0"/>
+        <w:spacing w:after="0" w:line="240" w:lineRule="auto"/>
+        <w:rPr>
+          <w:rFonts w:ascii="Consolas" w:hAnsi="Consolas" w:cs="Consolas"/>
+          <w:color w:val="000000"/>
+          <w:sz w:val="19"/>
+          <w:szCs w:val="19"/>
+        </w:rPr>
+      </w:pPr>
+      <w:r>
+        <w:rPr>
+          <w:rFonts w:ascii="Consolas" w:hAnsi="Consolas" w:cs="Consolas"/>
+          <w:color w:val="000000"/>
+          <w:sz w:val="19"/>
+          <w:szCs w:val="19"/>
+          <w:lang w:val="en-US"/>
+        </w:rPr>
+        <w:t xml:space="preserve">    </w:t>
+      </w:r>
+      <w:r>
+        <w:rPr>
+          <w:rFonts w:ascii="Consolas" w:hAnsi="Consolas" w:cs="Consolas"/>
+          <w:color w:val="008000"/>
+          <w:sz w:val="19"/>
+          <w:szCs w:val="19"/>
+        </w:rPr>
+        <w:t>// prepare for OpenCL work</w:t>
+      </w:r>
+    </w:p>
+    <w:p>
+      <w:pPr>
+        <w:autoSpaceDE w:val="0"/>
+        <w:autoSpaceDN w:val="0"/>
+        <w:adjustRightInd w:val="0"/>
+        <w:spacing w:after="0" w:line="240" w:lineRule="auto"/>
+        <w:rPr>
+          <w:rFonts w:ascii="Consolas" w:hAnsi="Consolas" w:cs="Consolas"/>
+          <w:color w:val="000000"/>
+          <w:sz w:val="19"/>
+          <w:szCs w:val="19"/>
+        </w:rPr>
+      </w:pPr>
+      <w:r>
+        <w:rPr>
+          <w:rFonts w:ascii="Consolas" w:hAnsi="Consolas" w:cs="Consolas"/>
+          <w:color w:val="000000"/>
+          <w:sz w:val="19"/>
+          <w:szCs w:val="19"/>
+          <w:lang w:val="en-US"/>
+        </w:rPr>
+        <w:t xml:space="preserve">    </w:t>
       </w:r>
       <w:r>
         <w:rPr>
@@ -3858,195 +3588,6 @@
           <w:sz w:val="19"/>
           <w:szCs w:val="19"/>
         </w:rPr>
-        <w:t>Buffer</w:t>
-      </w:r>
-      <w:r>
-        <w:rPr>
-          <w:rFonts w:ascii="Consolas" w:hAnsi="Consolas" w:cs="Consolas"/>
-          <w:color w:val="000000"/>
-          <w:sz w:val="19"/>
-          <w:szCs w:val="19"/>
-        </w:rPr>
-        <w:t xml:space="preserve">* </w:t>
-      </w:r>
-      <w:proofErr w:type="spellStart"/>
-      <w:r>
-        <w:rPr>
-          <w:rFonts w:ascii="Consolas" w:hAnsi="Consolas" w:cs="Consolas"/>
-          <w:color w:val="000000"/>
-          <w:sz w:val="19"/>
-          <w:szCs w:val="19"/>
-        </w:rPr>
-        <w:t>clBuffer</w:t>
-      </w:r>
-      <w:proofErr w:type="spellEnd"/>
-      <w:r>
-        <w:rPr>
-          <w:rFonts w:ascii="Consolas" w:hAnsi="Consolas" w:cs="Consolas"/>
-          <w:color w:val="000000"/>
-          <w:sz w:val="19"/>
-          <w:szCs w:val="19"/>
-        </w:rPr>
-        <w:t xml:space="preserve"> = 0;</w:t>
-      </w:r>
-      <w:r>
-        <w:rPr>
-          <w:rFonts w:ascii="Consolas" w:hAnsi="Consolas" w:cs="Consolas"/>
-          <w:color w:val="000000"/>
-          <w:sz w:val="19"/>
-          <w:szCs w:val="19"/>
-        </w:rPr>
-        <w:tab/>
-      </w:r>
-      <w:r>
-        <w:rPr>
-          <w:rFonts w:ascii="Consolas" w:hAnsi="Consolas" w:cs="Consolas"/>
-          <w:color w:val="008000"/>
-          <w:sz w:val="19"/>
-          <w:szCs w:val="19"/>
-        </w:rPr>
-        <w:t>// demonstration using a single #if 0.</w:t>
-      </w:r>
-    </w:p>
-    <w:p>
-      <w:pPr>
-        <w:autoSpaceDE w:val="0"/>
-        <w:autoSpaceDN w:val="0"/>
-        <w:adjustRightInd w:val="0"/>
-        <w:spacing w:after="0" w:line="240" w:lineRule="auto"/>
-        <w:rPr>
-          <w:rFonts w:ascii="Consolas" w:hAnsi="Consolas" w:cs="Consolas"/>
-          <w:color w:val="000000"/>
-          <w:sz w:val="19"/>
-          <w:szCs w:val="19"/>
-        </w:rPr>
-      </w:pPr>
-      <w:r>
-        <w:rPr>
-          <w:rFonts w:ascii="Consolas" w:hAnsi="Consolas" w:cs="Consolas"/>
-          <w:color w:val="0000FF"/>
-          <w:sz w:val="19"/>
-          <w:szCs w:val="19"/>
-        </w:rPr>
-        <w:t>if</w:t>
-      </w:r>
-      <w:r>
-        <w:rPr>
-          <w:rFonts w:ascii="Consolas" w:hAnsi="Consolas" w:cs="Consolas"/>
-          <w:color w:val="000000"/>
-          <w:sz w:val="19"/>
-          <w:szCs w:val="19"/>
-        </w:rPr>
-        <w:t xml:space="preserve"> </w:t>
-      </w:r>
-      <w:proofErr w:type="gramStart"/>
-      <w:r>
-        <w:rPr>
-          <w:rFonts w:ascii="Consolas" w:hAnsi="Consolas" w:cs="Consolas"/>
-          <w:color w:val="000000"/>
-          <w:sz w:val="19"/>
-          <w:szCs w:val="19"/>
-        </w:rPr>
-        <w:t>(!kernel</w:t>
-      </w:r>
-      <w:proofErr w:type="gramEnd"/>
-      <w:r>
-        <w:rPr>
-          <w:rFonts w:ascii="Consolas" w:hAnsi="Consolas" w:cs="Consolas"/>
-          <w:color w:val="000000"/>
-          <w:sz w:val="19"/>
-          <w:szCs w:val="19"/>
-        </w:rPr>
-        <w:t>)</w:t>
-      </w:r>
-    </w:p>
-    <w:p>
-      <w:pPr>
-        <w:autoSpaceDE w:val="0"/>
-        <w:autoSpaceDN w:val="0"/>
-        <w:adjustRightInd w:val="0"/>
-        <w:spacing w:after="0" w:line="240" w:lineRule="auto"/>
-        <w:rPr>
-          <w:rFonts w:ascii="Consolas" w:hAnsi="Consolas" w:cs="Consolas"/>
-          <w:color w:val="000000"/>
-          <w:sz w:val="19"/>
-          <w:szCs w:val="19"/>
-        </w:rPr>
-      </w:pPr>
-      <w:r>
-        <w:rPr>
-          <w:rFonts w:ascii="Consolas" w:hAnsi="Consolas" w:cs="Consolas"/>
-          <w:color w:val="000000"/>
-          <w:sz w:val="19"/>
-          <w:szCs w:val="19"/>
-        </w:rPr>
-        <w:t>{</w:t>
-      </w:r>
-    </w:p>
-    <w:p>
-      <w:pPr>
-        <w:autoSpaceDE w:val="0"/>
-        <w:autoSpaceDN w:val="0"/>
-        <w:adjustRightInd w:val="0"/>
-        <w:spacing w:after="0" w:line="240" w:lineRule="auto"/>
-        <w:rPr>
-          <w:rFonts w:ascii="Consolas" w:hAnsi="Consolas" w:cs="Consolas"/>
-          <w:color w:val="000000"/>
-          <w:sz w:val="19"/>
-          <w:szCs w:val="19"/>
-        </w:rPr>
-      </w:pPr>
-      <w:r>
-        <w:rPr>
-          <w:rFonts w:ascii="Consolas" w:hAnsi="Consolas" w:cs="Consolas"/>
-          <w:color w:val="000000"/>
-          <w:sz w:val="19"/>
-          <w:szCs w:val="19"/>
-          <w:lang w:val="en-US"/>
-        </w:rPr>
-        <w:t xml:space="preserve">    </w:t>
-      </w:r>
-      <w:r>
-        <w:rPr>
-          <w:rFonts w:ascii="Consolas" w:hAnsi="Consolas" w:cs="Consolas"/>
-          <w:color w:val="008000"/>
-          <w:sz w:val="19"/>
-          <w:szCs w:val="19"/>
-        </w:rPr>
-        <w:t>// prepare for OpenCL work</w:t>
-      </w:r>
-    </w:p>
-    <w:p>
-      <w:pPr>
-        <w:autoSpaceDE w:val="0"/>
-        <w:autoSpaceDN w:val="0"/>
-        <w:adjustRightInd w:val="0"/>
-        <w:spacing w:after="0" w:line="240" w:lineRule="auto"/>
-        <w:rPr>
-          <w:rFonts w:ascii="Consolas" w:hAnsi="Consolas" w:cs="Consolas"/>
-          <w:color w:val="000000"/>
-          <w:sz w:val="19"/>
-          <w:szCs w:val="19"/>
-        </w:rPr>
-      </w:pPr>
-      <w:r>
-        <w:rPr>
-          <w:rFonts w:ascii="Consolas" w:hAnsi="Consolas" w:cs="Consolas"/>
-          <w:color w:val="000000"/>
-          <w:sz w:val="19"/>
-          <w:szCs w:val="19"/>
-          <w:lang w:val="en-US"/>
-        </w:rPr>
-        <w:t xml:space="preserve">    </w:t>
-      </w:r>
-      <w:proofErr w:type="gramStart"/>
-      <w:r>
-        <w:rPr>
-          <w:rFonts w:ascii="Consolas" w:hAnsi="Consolas" w:cs="Consolas"/>
-          <w:color w:val="2B91AF"/>
-          <w:sz w:val="19"/>
-          <w:szCs w:val="19"/>
-        </w:rPr>
         <w:t>Kernel</w:t>
       </w:r>
       <w:r>
@@ -4056,28 +3597,7 @@
           <w:sz w:val="19"/>
           <w:szCs w:val="19"/>
         </w:rPr>
-        <w:t>::</w:t>
-      </w:r>
-      <w:proofErr w:type="spellStart"/>
-      <w:proofErr w:type="gramEnd"/>
-      <w:r>
-        <w:rPr>
-          <w:rFonts w:ascii="Consolas" w:hAnsi="Consolas" w:cs="Consolas"/>
-          <w:color w:val="000000"/>
-          <w:sz w:val="19"/>
-          <w:szCs w:val="19"/>
-        </w:rPr>
-        <w:t>InitCL</w:t>
-      </w:r>
-      <w:proofErr w:type="spellEnd"/>
-      <w:r>
-        <w:rPr>
-          <w:rFonts w:ascii="Consolas" w:hAnsi="Consolas" w:cs="Consolas"/>
-          <w:color w:val="000000"/>
-          <w:sz w:val="19"/>
-          <w:szCs w:val="19"/>
-        </w:rPr>
-        <w:t>();</w:t>
+        <w:t>::InitCL();</w:t>
       </w:r>
       <w:r>
         <w:rPr>
@@ -4182,7 +3702,6 @@
         </w:rPr>
         <w:t xml:space="preserve"> </w:t>
       </w:r>
-      <w:proofErr w:type="gramStart"/>
       <w:r>
         <w:rPr>
           <w:rFonts w:ascii="Consolas" w:hAnsi="Consolas" w:cs="Consolas"/>
@@ -4208,9 +3727,17 @@
           <w:sz w:val="19"/>
           <w:szCs w:val="19"/>
         </w:rPr>
-        <w:t>"</w:t>
-      </w:r>
-      <w:proofErr w:type="gramEnd"/>
+        <w:t>"cl/kernels.cl"</w:t>
+      </w:r>
+      <w:r>
+        <w:rPr>
+          <w:rFonts w:ascii="Consolas" w:hAnsi="Consolas" w:cs="Consolas"/>
+          <w:color w:val="000000"/>
+          <w:sz w:val="19"/>
+          <w:szCs w:val="19"/>
+        </w:rPr>
+        <w:t xml:space="preserve">, </w:t>
+      </w:r>
       <w:r>
         <w:rPr>
           <w:rFonts w:ascii="Consolas" w:hAnsi="Consolas" w:cs="Consolas"/>
@@ -4218,24 +3745,6 @@
           <w:sz w:val="19"/>
           <w:szCs w:val="19"/>
         </w:rPr>
-        <w:t>cl/kernels.cl"</w:t>
-      </w:r>
-      <w:r>
-        <w:rPr>
-          <w:rFonts w:ascii="Consolas" w:hAnsi="Consolas" w:cs="Consolas"/>
-          <w:color w:val="000000"/>
-          <w:sz w:val="19"/>
-          <w:szCs w:val="19"/>
-        </w:rPr>
-        <w:t xml:space="preserve">, </w:t>
-      </w:r>
-      <w:r>
-        <w:rPr>
-          <w:rFonts w:ascii="Consolas" w:hAnsi="Consolas" w:cs="Consolas"/>
-          <w:color w:val="A31515"/>
-          <w:sz w:val="19"/>
-          <w:szCs w:val="19"/>
-        </w:rPr>
         <w:t>"render"</w:t>
       </w:r>
       <w:r>
@@ -4278,10 +3787,150 @@
           <w:sz w:val="19"/>
           <w:szCs w:val="19"/>
         </w:rPr>
-        <w:t xml:space="preserve">// create an OpenCL buffer over using </w:t>
-      </w:r>
-      <w:proofErr w:type="spellStart"/>
-      <w:proofErr w:type="gramStart"/>
+        <w:t>// create an OpenCL buffer over using bitmap.pixels</w:t>
+      </w:r>
+    </w:p>
+    <w:p>
+      <w:pPr>
+        <w:autoSpaceDE w:val="0"/>
+        <w:autoSpaceDN w:val="0"/>
+        <w:adjustRightInd w:val="0"/>
+        <w:spacing w:after="0" w:line="240" w:lineRule="auto"/>
+        <w:rPr>
+          <w:rFonts w:ascii="Consolas" w:hAnsi="Consolas" w:cs="Consolas"/>
+          <w:color w:val="000000"/>
+          <w:sz w:val="19"/>
+          <w:szCs w:val="19"/>
+        </w:rPr>
+      </w:pPr>
+      <w:r>
+        <w:rPr>
+          <w:rFonts w:ascii="Consolas" w:hAnsi="Consolas" w:cs="Consolas"/>
+          <w:color w:val="000000"/>
+          <w:sz w:val="19"/>
+          <w:szCs w:val="19"/>
+          <w:lang w:val="en-US"/>
+        </w:rPr>
+        <w:t xml:space="preserve">    </w:t>
+      </w:r>
+      <w:r>
+        <w:rPr>
+          <w:rFonts w:ascii="Consolas" w:hAnsi="Consolas" w:cs="Consolas"/>
+          <w:color w:val="000000"/>
+          <w:sz w:val="19"/>
+          <w:szCs w:val="19"/>
+        </w:rPr>
+        <w:t xml:space="preserve">clBuffer = </w:t>
+      </w:r>
+      <w:r>
+        <w:rPr>
+          <w:rFonts w:ascii="Consolas" w:hAnsi="Consolas" w:cs="Consolas"/>
+          <w:color w:val="0000FF"/>
+          <w:sz w:val="19"/>
+          <w:szCs w:val="19"/>
+        </w:rPr>
+        <w:t>new</w:t>
+      </w:r>
+      <w:r>
+        <w:rPr>
+          <w:rFonts w:ascii="Consolas" w:hAnsi="Consolas" w:cs="Consolas"/>
+          <w:color w:val="000000"/>
+          <w:sz w:val="19"/>
+          <w:szCs w:val="19"/>
+        </w:rPr>
+        <w:t xml:space="preserve"> </w:t>
+      </w:r>
+      <w:r>
+        <w:rPr>
+          <w:rFonts w:ascii="Consolas" w:hAnsi="Consolas" w:cs="Consolas"/>
+          <w:color w:val="2B91AF"/>
+          <w:sz w:val="19"/>
+          <w:szCs w:val="19"/>
+        </w:rPr>
+        <w:t>Buffer</w:t>
+      </w:r>
+      <w:r>
+        <w:rPr>
+          <w:rFonts w:ascii="Consolas" w:hAnsi="Consolas" w:cs="Consolas"/>
+          <w:color w:val="000000"/>
+          <w:sz w:val="19"/>
+          <w:szCs w:val="19"/>
+        </w:rPr>
+        <w:t xml:space="preserve">( 512 * 512, </w:t>
+      </w:r>
+      <w:r>
+        <w:rPr>
+          <w:rFonts w:ascii="Consolas" w:hAnsi="Consolas" w:cs="Consolas"/>
+          <w:color w:val="2B91AF"/>
+          <w:sz w:val="19"/>
+          <w:szCs w:val="19"/>
+        </w:rPr>
+        <w:t>Buffer</w:t>
+      </w:r>
+      <w:r>
+        <w:rPr>
+          <w:rFonts w:ascii="Consolas" w:hAnsi="Consolas" w:cs="Consolas"/>
+          <w:color w:val="000000"/>
+          <w:sz w:val="19"/>
+          <w:szCs w:val="19"/>
+        </w:rPr>
+        <w:t>::</w:t>
+      </w:r>
+      <w:r>
+        <w:rPr>
+          <w:rFonts w:ascii="Consolas" w:hAnsi="Consolas" w:cs="Consolas"/>
+          <w:color w:val="2F4F4F"/>
+          <w:sz w:val="19"/>
+          <w:szCs w:val="19"/>
+        </w:rPr>
+        <w:t>DEFAULT</w:t>
+      </w:r>
+      <w:r>
+        <w:rPr>
+          <w:rFonts w:ascii="Consolas" w:hAnsi="Consolas" w:cs="Consolas"/>
+          <w:color w:val="000000"/>
+          <w:sz w:val="19"/>
+          <w:szCs w:val="19"/>
+        </w:rPr>
+        <w:t>, bitmap.pixels );</w:t>
+      </w:r>
+    </w:p>
+    <w:p>
+      <w:pPr>
+        <w:autoSpaceDE w:val="0"/>
+        <w:autoSpaceDN w:val="0"/>
+        <w:adjustRightInd w:val="0"/>
+        <w:spacing w:after="0" w:line="240" w:lineRule="auto"/>
+        <w:rPr>
+          <w:rFonts w:ascii="Consolas" w:hAnsi="Consolas" w:cs="Consolas"/>
+          <w:color w:val="000000"/>
+          <w:sz w:val="19"/>
+          <w:szCs w:val="19"/>
+        </w:rPr>
+      </w:pPr>
+      <w:r>
+        <w:rPr>
+          <w:rFonts w:ascii="Consolas" w:hAnsi="Consolas" w:cs="Consolas"/>
+          <w:color w:val="000000"/>
+          <w:sz w:val="19"/>
+          <w:szCs w:val="19"/>
+        </w:rPr>
+        <w:t>}</w:t>
+      </w:r>
+    </w:p>
+    <w:p>
+      <w:pPr>
+        <w:autoSpaceDE w:val="0"/>
+        <w:autoSpaceDN w:val="0"/>
+        <w:adjustRightInd w:val="0"/>
+        <w:spacing w:after="0" w:line="240" w:lineRule="auto"/>
+        <w:rPr>
+          <w:rFonts w:ascii="Consolas" w:hAnsi="Consolas" w:cs="Consolas"/>
+          <w:color w:val="000000"/>
+          <w:sz w:val="19"/>
+          <w:szCs w:val="19"/>
+        </w:rPr>
+      </w:pPr>
       <w:r>
         <w:rPr>
           <w:rFonts w:ascii="Consolas" w:hAnsi="Consolas" w:cs="Consolas"/>
@@ -4289,179 +3938,30 @@
           <w:sz w:val="19"/>
           <w:szCs w:val="19"/>
         </w:rPr>
-        <w:t>bitmap.pixels</w:t>
-      </w:r>
-      <w:proofErr w:type="spellEnd"/>
-      <w:proofErr w:type="gramEnd"/>
-    </w:p>
-    <w:p>
-      <w:pPr>
-        <w:autoSpaceDE w:val="0"/>
-        <w:autoSpaceDN w:val="0"/>
-        <w:adjustRightInd w:val="0"/>
-        <w:spacing w:after="0" w:line="240" w:lineRule="auto"/>
-        <w:rPr>
-          <w:rFonts w:ascii="Consolas" w:hAnsi="Consolas" w:cs="Consolas"/>
-          <w:color w:val="000000"/>
-          <w:sz w:val="19"/>
-          <w:szCs w:val="19"/>
-        </w:rPr>
-      </w:pPr>
-      <w:r>
-        <w:rPr>
-          <w:rFonts w:ascii="Consolas" w:hAnsi="Consolas" w:cs="Consolas"/>
-          <w:color w:val="000000"/>
-          <w:sz w:val="19"/>
-          <w:szCs w:val="19"/>
-          <w:lang w:val="en-US"/>
-        </w:rPr>
-        <w:t xml:space="preserve">    </w:t>
-      </w:r>
-      <w:proofErr w:type="spellStart"/>
-      <w:r>
-        <w:rPr>
-          <w:rFonts w:ascii="Consolas" w:hAnsi="Consolas" w:cs="Consolas"/>
-          <w:color w:val="000000"/>
-          <w:sz w:val="19"/>
-          <w:szCs w:val="19"/>
-        </w:rPr>
-        <w:t>clBuffer</w:t>
-      </w:r>
-      <w:proofErr w:type="spellEnd"/>
-      <w:r>
-        <w:rPr>
-          <w:rFonts w:ascii="Consolas" w:hAnsi="Consolas" w:cs="Consolas"/>
-          <w:color w:val="000000"/>
-          <w:sz w:val="19"/>
-          <w:szCs w:val="19"/>
-        </w:rPr>
-        <w:t xml:space="preserve"> = </w:t>
-      </w:r>
-      <w:r>
-        <w:rPr>
-          <w:rFonts w:ascii="Consolas" w:hAnsi="Consolas" w:cs="Consolas"/>
-          <w:color w:val="0000FF"/>
-          <w:sz w:val="19"/>
-          <w:szCs w:val="19"/>
-        </w:rPr>
-        <w:t>new</w:t>
-      </w:r>
-      <w:r>
-        <w:rPr>
-          <w:rFonts w:ascii="Consolas" w:hAnsi="Consolas" w:cs="Consolas"/>
-          <w:color w:val="000000"/>
-          <w:sz w:val="19"/>
-          <w:szCs w:val="19"/>
-        </w:rPr>
-        <w:t xml:space="preserve"> </w:t>
-      </w:r>
-      <w:proofErr w:type="gramStart"/>
-      <w:r>
-        <w:rPr>
-          <w:rFonts w:ascii="Consolas" w:hAnsi="Consolas" w:cs="Consolas"/>
-          <w:color w:val="2B91AF"/>
-          <w:sz w:val="19"/>
-          <w:szCs w:val="19"/>
-        </w:rPr>
-        <w:t>Buffer</w:t>
-      </w:r>
-      <w:r>
-        <w:rPr>
-          <w:rFonts w:ascii="Consolas" w:hAnsi="Consolas" w:cs="Consolas"/>
-          <w:color w:val="000000"/>
-          <w:sz w:val="19"/>
-          <w:szCs w:val="19"/>
-        </w:rPr>
-        <w:t>( 512</w:t>
-      </w:r>
-      <w:proofErr w:type="gramEnd"/>
-      <w:r>
-        <w:rPr>
-          <w:rFonts w:ascii="Consolas" w:hAnsi="Consolas" w:cs="Consolas"/>
-          <w:color w:val="000000"/>
-          <w:sz w:val="19"/>
-          <w:szCs w:val="19"/>
-        </w:rPr>
-        <w:t xml:space="preserve"> * 512, </w:t>
-      </w:r>
-      <w:r>
-        <w:rPr>
-          <w:rFonts w:ascii="Consolas" w:hAnsi="Consolas" w:cs="Consolas"/>
-          <w:color w:val="2B91AF"/>
-          <w:sz w:val="19"/>
-          <w:szCs w:val="19"/>
-        </w:rPr>
-        <w:t>Buffer</w:t>
-      </w:r>
-      <w:r>
-        <w:rPr>
-          <w:rFonts w:ascii="Consolas" w:hAnsi="Consolas" w:cs="Consolas"/>
-          <w:color w:val="000000"/>
-          <w:sz w:val="19"/>
-          <w:szCs w:val="19"/>
-        </w:rPr>
-        <w:t>::</w:t>
-      </w:r>
-      <w:r>
-        <w:rPr>
-          <w:rFonts w:ascii="Consolas" w:hAnsi="Consolas" w:cs="Consolas"/>
-          <w:color w:val="2F4F4F"/>
-          <w:sz w:val="19"/>
-          <w:szCs w:val="19"/>
-        </w:rPr>
-        <w:t>DEFAULT</w:t>
-      </w:r>
-      <w:r>
-        <w:rPr>
-          <w:rFonts w:ascii="Consolas" w:hAnsi="Consolas" w:cs="Consolas"/>
-          <w:color w:val="000000"/>
-          <w:sz w:val="19"/>
-          <w:szCs w:val="19"/>
-        </w:rPr>
-        <w:t xml:space="preserve">, </w:t>
-      </w:r>
-      <w:proofErr w:type="spellStart"/>
-      <w:r>
-        <w:rPr>
-          <w:rFonts w:ascii="Consolas" w:hAnsi="Consolas" w:cs="Consolas"/>
-          <w:color w:val="000000"/>
-          <w:sz w:val="19"/>
-          <w:szCs w:val="19"/>
-        </w:rPr>
-        <w:t>bitmap.pixels</w:t>
-      </w:r>
-      <w:proofErr w:type="spellEnd"/>
-      <w:r>
-        <w:rPr>
-          <w:rFonts w:ascii="Consolas" w:hAnsi="Consolas" w:cs="Consolas"/>
-          <w:color w:val="000000"/>
-          <w:sz w:val="19"/>
-          <w:szCs w:val="19"/>
-        </w:rPr>
-        <w:t xml:space="preserve"> );</w:t>
-      </w:r>
-    </w:p>
-    <w:p>
-      <w:pPr>
-        <w:autoSpaceDE w:val="0"/>
-        <w:autoSpaceDN w:val="0"/>
-        <w:adjustRightInd w:val="0"/>
-        <w:spacing w:after="0" w:line="240" w:lineRule="auto"/>
-        <w:rPr>
-          <w:rFonts w:ascii="Consolas" w:hAnsi="Consolas" w:cs="Consolas"/>
-          <w:color w:val="000000"/>
-          <w:sz w:val="19"/>
-          <w:szCs w:val="19"/>
-        </w:rPr>
-      </w:pPr>
-      <w:r>
-        <w:rPr>
-          <w:rFonts w:ascii="Consolas" w:hAnsi="Consolas" w:cs="Consolas"/>
-          <w:color w:val="000000"/>
-          <w:sz w:val="19"/>
-          <w:szCs w:val="19"/>
-        </w:rPr>
-        <w:t>}</w:t>
+        <w:t>// pass arguments to the OpenCL kernel</w:t>
+      </w:r>
+    </w:p>
+    <w:p>
+      <w:pPr>
+        <w:autoSpaceDE w:val="0"/>
+        <w:autoSpaceDN w:val="0"/>
+        <w:adjustRightInd w:val="0"/>
+        <w:spacing w:after="0" w:line="240" w:lineRule="auto"/>
+        <w:rPr>
+          <w:rFonts w:ascii="Consolas" w:hAnsi="Consolas" w:cs="Consolas"/>
+          <w:color w:val="000000"/>
+          <w:sz w:val="19"/>
+          <w:szCs w:val="19"/>
+        </w:rPr>
+      </w:pPr>
+      <w:r>
+        <w:rPr>
+          <w:rFonts w:ascii="Consolas" w:hAnsi="Consolas" w:cs="Consolas"/>
+          <w:color w:val="000000"/>
+          <w:sz w:val="19"/>
+          <w:szCs w:val="19"/>
+        </w:rPr>
+        <w:t>kernel-&gt;SetArgument( 0, clBuffer );</w:t>
       </w:r>
     </w:p>
     <w:p>
@@ -4484,81 +3984,30 @@
           <w:sz w:val="19"/>
           <w:szCs w:val="19"/>
         </w:rPr>
-        <w:t>// pass arguments to the OpenCL kernel</w:t>
-      </w:r>
-    </w:p>
-    <w:p>
-      <w:pPr>
-        <w:autoSpaceDE w:val="0"/>
-        <w:autoSpaceDN w:val="0"/>
-        <w:adjustRightInd w:val="0"/>
-        <w:spacing w:after="0" w:line="240" w:lineRule="auto"/>
-        <w:rPr>
-          <w:rFonts w:ascii="Consolas" w:hAnsi="Consolas" w:cs="Consolas"/>
-          <w:color w:val="000000"/>
-          <w:sz w:val="19"/>
-          <w:szCs w:val="19"/>
-        </w:rPr>
-      </w:pPr>
-      <w:r>
-        <w:rPr>
-          <w:rFonts w:ascii="Consolas" w:hAnsi="Consolas" w:cs="Consolas"/>
-          <w:color w:val="000000"/>
-          <w:sz w:val="19"/>
-          <w:szCs w:val="19"/>
-        </w:rPr>
-        <w:t>kernel-&gt;</w:t>
-      </w:r>
-      <w:proofErr w:type="spellStart"/>
-      <w:proofErr w:type="gramStart"/>
-      <w:r>
-        <w:rPr>
-          <w:rFonts w:ascii="Consolas" w:hAnsi="Consolas" w:cs="Consolas"/>
-          <w:color w:val="000000"/>
-          <w:sz w:val="19"/>
-          <w:szCs w:val="19"/>
-        </w:rPr>
-        <w:t>SetArgument</w:t>
-      </w:r>
-      <w:proofErr w:type="spellEnd"/>
-      <w:r>
-        <w:rPr>
-          <w:rFonts w:ascii="Consolas" w:hAnsi="Consolas" w:cs="Consolas"/>
-          <w:color w:val="000000"/>
-          <w:sz w:val="19"/>
-          <w:szCs w:val="19"/>
-        </w:rPr>
-        <w:t>( 0</w:t>
-      </w:r>
-      <w:proofErr w:type="gramEnd"/>
-      <w:r>
-        <w:rPr>
-          <w:rFonts w:ascii="Consolas" w:hAnsi="Consolas" w:cs="Consolas"/>
-          <w:color w:val="000000"/>
-          <w:sz w:val="19"/>
-          <w:szCs w:val="19"/>
-        </w:rPr>
-        <w:t xml:space="preserve">, </w:t>
-      </w:r>
-      <w:proofErr w:type="spellStart"/>
-      <w:r>
-        <w:rPr>
-          <w:rFonts w:ascii="Consolas" w:hAnsi="Consolas" w:cs="Consolas"/>
-          <w:color w:val="000000"/>
-          <w:sz w:val="19"/>
-          <w:szCs w:val="19"/>
-        </w:rPr>
-        <w:t>clBuffer</w:t>
-      </w:r>
-      <w:proofErr w:type="spellEnd"/>
-      <w:r>
-        <w:rPr>
-          <w:rFonts w:ascii="Consolas" w:hAnsi="Consolas" w:cs="Consolas"/>
-          <w:color w:val="000000"/>
-          <w:sz w:val="19"/>
-          <w:szCs w:val="19"/>
-        </w:rPr>
-        <w:t xml:space="preserve"> );</w:t>
+        <w:t>// run the kernel; use 512 * 512 threads</w:t>
+      </w:r>
+    </w:p>
+    <w:p>
+      <w:pPr>
+        <w:autoSpaceDE w:val="0"/>
+        <w:autoSpaceDN w:val="0"/>
+        <w:adjustRightInd w:val="0"/>
+        <w:spacing w:after="0" w:line="240" w:lineRule="auto"/>
+        <w:rPr>
+          <w:rFonts w:ascii="Consolas" w:hAnsi="Consolas" w:cs="Consolas"/>
+          <w:color w:val="000000"/>
+          <w:sz w:val="19"/>
+          <w:szCs w:val="19"/>
+        </w:rPr>
+      </w:pPr>
+      <w:r>
+        <w:rPr>
+          <w:rFonts w:ascii="Consolas" w:hAnsi="Consolas" w:cs="Consolas"/>
+          <w:color w:val="000000"/>
+          <w:sz w:val="19"/>
+          <w:szCs w:val="19"/>
+        </w:rPr>
+        <w:t>kernel-&gt;Run( 512 * 512 );</w:t>
       </w:r>
     </w:p>
     <w:p>
@@ -4581,50 +4030,30 @@
           <w:sz w:val="19"/>
           <w:szCs w:val="19"/>
         </w:rPr>
-        <w:t>// run the kernel; use 512 * 512 threads</w:t>
-      </w:r>
-    </w:p>
-    <w:p>
-      <w:pPr>
-        <w:autoSpaceDE w:val="0"/>
-        <w:autoSpaceDN w:val="0"/>
-        <w:adjustRightInd w:val="0"/>
-        <w:spacing w:after="0" w:line="240" w:lineRule="auto"/>
-        <w:rPr>
-          <w:rFonts w:ascii="Consolas" w:hAnsi="Consolas" w:cs="Consolas"/>
-          <w:color w:val="000000"/>
-          <w:sz w:val="19"/>
-          <w:szCs w:val="19"/>
-        </w:rPr>
-      </w:pPr>
-      <w:r>
-        <w:rPr>
-          <w:rFonts w:ascii="Consolas" w:hAnsi="Consolas" w:cs="Consolas"/>
-          <w:color w:val="000000"/>
-          <w:sz w:val="19"/>
-          <w:szCs w:val="19"/>
-        </w:rPr>
-        <w:t>kernel-&gt;</w:t>
-      </w:r>
-      <w:proofErr w:type="gramStart"/>
-      <w:r>
-        <w:rPr>
-          <w:rFonts w:ascii="Consolas" w:hAnsi="Consolas" w:cs="Consolas"/>
-          <w:color w:val="000000"/>
-          <w:sz w:val="19"/>
-          <w:szCs w:val="19"/>
-        </w:rPr>
-        <w:t>Run( 512</w:t>
-      </w:r>
-      <w:proofErr w:type="gramEnd"/>
-      <w:r>
-        <w:rPr>
-          <w:rFonts w:ascii="Consolas" w:hAnsi="Consolas" w:cs="Consolas"/>
-          <w:color w:val="000000"/>
-          <w:sz w:val="19"/>
-          <w:szCs w:val="19"/>
-        </w:rPr>
-        <w:t xml:space="preserve"> * 512 );</w:t>
+        <w:t>// get the results back from GPU to CPU (and thus: into bitmap.pixels)</w:t>
+      </w:r>
+    </w:p>
+    <w:p>
+      <w:pPr>
+        <w:autoSpaceDE w:val="0"/>
+        <w:autoSpaceDN w:val="0"/>
+        <w:adjustRightInd w:val="0"/>
+        <w:spacing w:after="0" w:line="240" w:lineRule="auto"/>
+        <w:rPr>
+          <w:rFonts w:ascii="Consolas" w:hAnsi="Consolas" w:cs="Consolas"/>
+          <w:color w:val="000000"/>
+          <w:sz w:val="19"/>
+          <w:szCs w:val="19"/>
+        </w:rPr>
+      </w:pPr>
+      <w:r>
+        <w:rPr>
+          <w:rFonts w:ascii="Consolas" w:hAnsi="Consolas" w:cs="Consolas"/>
+          <w:color w:val="000000"/>
+          <w:sz w:val="19"/>
+          <w:szCs w:val="19"/>
+        </w:rPr>
+        <w:t>clBuffer-&gt;CopyFromDevice();</w:t>
       </w:r>
     </w:p>
     <w:p>
@@ -4647,116 +4076,6 @@
           <w:sz w:val="19"/>
           <w:szCs w:val="19"/>
         </w:rPr>
-        <w:t xml:space="preserve">// get the results back from GPU to CPU (and thus: into </w:t>
-      </w:r>
-      <w:proofErr w:type="spellStart"/>
-      <w:proofErr w:type="gramStart"/>
-      <w:r>
-        <w:rPr>
-          <w:rFonts w:ascii="Consolas" w:hAnsi="Consolas" w:cs="Consolas"/>
-          <w:color w:val="008000"/>
-          <w:sz w:val="19"/>
-          <w:szCs w:val="19"/>
-        </w:rPr>
-        <w:t>bitmap.pixels</w:t>
-      </w:r>
-      <w:proofErr w:type="spellEnd"/>
-      <w:proofErr w:type="gramEnd"/>
-      <w:r>
-        <w:rPr>
-          <w:rFonts w:ascii="Consolas" w:hAnsi="Consolas" w:cs="Consolas"/>
-          <w:color w:val="008000"/>
-          <w:sz w:val="19"/>
-          <w:szCs w:val="19"/>
-        </w:rPr>
-        <w:t>)</w:t>
-      </w:r>
-    </w:p>
-    <w:p>
-      <w:pPr>
-        <w:autoSpaceDE w:val="0"/>
-        <w:autoSpaceDN w:val="0"/>
-        <w:adjustRightInd w:val="0"/>
-        <w:spacing w:after="0" w:line="240" w:lineRule="auto"/>
-        <w:rPr>
-          <w:rFonts w:ascii="Consolas" w:hAnsi="Consolas" w:cs="Consolas"/>
-          <w:color w:val="000000"/>
-          <w:sz w:val="19"/>
-          <w:szCs w:val="19"/>
-        </w:rPr>
-      </w:pPr>
-      <w:proofErr w:type="spellStart"/>
-      <w:r>
-        <w:rPr>
-          <w:rFonts w:ascii="Consolas" w:hAnsi="Consolas" w:cs="Consolas"/>
-          <w:color w:val="000000"/>
-          <w:sz w:val="19"/>
-          <w:szCs w:val="19"/>
-        </w:rPr>
-        <w:t>clBuffer</w:t>
-      </w:r>
-      <w:proofErr w:type="spellEnd"/>
-      <w:r>
-        <w:rPr>
-          <w:rFonts w:ascii="Consolas" w:hAnsi="Consolas" w:cs="Consolas"/>
-          <w:color w:val="000000"/>
-          <w:sz w:val="19"/>
-          <w:szCs w:val="19"/>
-        </w:rPr>
-        <w:t>-&gt;</w:t>
-      </w:r>
-      <w:proofErr w:type="spellStart"/>
-      <w:proofErr w:type="gramStart"/>
-      <w:r>
-        <w:rPr>
-          <w:rFonts w:ascii="Consolas" w:hAnsi="Consolas" w:cs="Consolas"/>
-          <w:color w:val="000000"/>
-          <w:sz w:val="19"/>
-          <w:szCs w:val="19"/>
-        </w:rPr>
-        <w:t>CopyFromDevice</w:t>
-      </w:r>
-      <w:proofErr w:type="spellEnd"/>
-      <w:r>
-        <w:rPr>
-          <w:rFonts w:ascii="Consolas" w:hAnsi="Consolas" w:cs="Consolas"/>
-          <w:color w:val="000000"/>
-          <w:sz w:val="19"/>
-          <w:szCs w:val="19"/>
-        </w:rPr>
-        <w:t>(</w:t>
-      </w:r>
-      <w:proofErr w:type="gramEnd"/>
-      <w:r>
-        <w:rPr>
-          <w:rFonts w:ascii="Consolas" w:hAnsi="Consolas" w:cs="Consolas"/>
-          <w:color w:val="000000"/>
-          <w:sz w:val="19"/>
-          <w:szCs w:val="19"/>
-        </w:rPr>
-        <w:t>);</w:t>
-      </w:r>
-    </w:p>
-    <w:p>
-      <w:pPr>
-        <w:autoSpaceDE w:val="0"/>
-        <w:autoSpaceDN w:val="0"/>
-        <w:adjustRightInd w:val="0"/>
-        <w:spacing w:after="0" w:line="240" w:lineRule="auto"/>
-        <w:rPr>
-          <w:rFonts w:ascii="Consolas" w:hAnsi="Consolas" w:cs="Consolas"/>
-          <w:color w:val="000000"/>
-          <w:sz w:val="19"/>
-          <w:szCs w:val="19"/>
-        </w:rPr>
-      </w:pPr>
-      <w:r>
-        <w:rPr>
-          <w:rFonts w:ascii="Consolas" w:hAnsi="Consolas" w:cs="Consolas"/>
-          <w:color w:val="008000"/>
-          <w:sz w:val="19"/>
-          <w:szCs w:val="19"/>
-        </w:rPr>
         <w:t>// show the result on screen</w:t>
       </w:r>
     </w:p>
@@ -4767,27 +4086,14 @@
           <w:lang w:val="en-US"/>
         </w:rPr>
       </w:pPr>
-      <w:proofErr w:type="spellStart"/>
-      <w:proofErr w:type="gramStart"/>
-      <w:r>
-        <w:rPr>
-          <w:rFonts w:ascii="Consolas" w:hAnsi="Consolas" w:cs="Consolas"/>
-          <w:color w:val="000000"/>
-          <w:sz w:val="19"/>
-          <w:szCs w:val="19"/>
-        </w:rPr>
-        <w:t>bitmap.CopyTo</w:t>
-      </w:r>
-      <w:proofErr w:type="spellEnd"/>
-      <w:proofErr w:type="gramEnd"/>
-      <w:r>
-        <w:rPr>
-          <w:rFonts w:ascii="Consolas" w:hAnsi="Consolas" w:cs="Consolas"/>
-          <w:color w:val="000000"/>
-          <w:sz w:val="19"/>
-          <w:szCs w:val="19"/>
-        </w:rPr>
-        <w:t>( screen, 500, 200 );</w:t>
+      <w:r>
+        <w:rPr>
+          <w:rFonts w:ascii="Consolas" w:hAnsi="Consolas" w:cs="Consolas"/>
+          <w:color w:val="000000"/>
+          <w:sz w:val="19"/>
+          <w:szCs w:val="19"/>
+        </w:rPr>
+        <w:t>bitmap.CopyTo( screen, 500, 200 );</w:t>
       </w:r>
     </w:p>
     <w:p>
@@ -5394,7 +4700,7 @@
         <w:rFonts w:asciiTheme="minorHAnsi" w:eastAsiaTheme="minorHAnsi" w:hAnsiTheme="minorHAnsi" w:cstheme="minorBidi"/>
         <w:sz w:val="22"/>
         <w:szCs w:val="22"/>
-        <w:lang w:val="en-NL" w:eastAsia="en-US" w:bidi="ar-SA"/>
+        <w:lang w:eastAsia="en-US" w:bidi="ar-SA"/>
       </w:rPr>
     </w:rPrDefault>
     <w:pPrDefault>

</xml_diff>